<commit_message>
sửa lại Phân tích
</commit_message>
<xml_diff>
--- a/Document/4-PhanTich v1.0.docx
+++ b/Document/4-PhanTich v1.0.docx
@@ -4,7 +4,7 @@
   <w:body>
     <w:p>
       <w:pPr>
-        <w:pStyle w:val="Title"/>
+        <w:pStyle w:val="Tiu"/>
         <w:jc w:val="right"/>
         <w:rPr>
           <w:lang w:val="en-US"/>
@@ -27,7 +27,7 @@
     </w:p>
     <w:p>
       <w:pPr>
-        <w:pStyle w:val="Title"/>
+        <w:pStyle w:val="Tiu"/>
         <w:jc w:val="right"/>
         <w:rPr>
           <w:lang w:val="en-US"/>
@@ -36,7 +36,7 @@
     </w:p>
     <w:p>
       <w:pPr>
-        <w:pStyle w:val="Title"/>
+        <w:pStyle w:val="Tiu"/>
         <w:jc w:val="right"/>
         <w:rPr>
           <w:lang w:val="en-US"/>
@@ -45,7 +45,7 @@
     </w:p>
     <w:p>
       <w:pPr>
-        <w:pStyle w:val="Title"/>
+        <w:pStyle w:val="Tiu"/>
         <w:jc w:val="right"/>
         <w:rPr>
           <w:lang w:val="en-US"/>
@@ -54,7 +54,7 @@
     </w:p>
     <w:p>
       <w:pPr>
-        <w:pStyle w:val="Title"/>
+        <w:pStyle w:val="Tiu"/>
         <w:jc w:val="right"/>
         <w:rPr>
           <w:lang w:val="en-US"/>
@@ -130,7 +130,7 @@
     </w:p>
     <w:p>
       <w:pPr>
-        <w:pStyle w:val="Title"/>
+        <w:pStyle w:val="Tiu"/>
         <w:jc w:val="both"/>
         <w:rPr>
           <w:lang w:val="en-US"/>
@@ -934,7 +934,7 @@
     </w:tbl>
     <w:p>
       <w:pPr>
-        <w:pStyle w:val="Title"/>
+        <w:pStyle w:val="Tiu"/>
         <w:jc w:val="both"/>
         <w:rPr>
           <w:lang w:val="en-US"/>
@@ -943,7 +943,7 @@
     </w:p>
     <w:p>
       <w:pPr>
-        <w:pStyle w:val="Title"/>
+        <w:pStyle w:val="Tiu"/>
         <w:rPr>
           <w:lang w:val="en-US"/>
         </w:rPr>
@@ -961,7 +961,7 @@
     </w:p>
     <w:p>
       <w:pPr>
-        <w:pStyle w:val="TOC1"/>
+        <w:pStyle w:val="Mucluc1"/>
         <w:tabs>
           <w:tab w:val="left" w:pos="432"/>
         </w:tabs>
@@ -994,7 +994,7 @@
       <w:hyperlink w:anchor="_Toc6431285" w:history="1">
         <w:r>
           <w:rPr>
-            <w:rStyle w:val="Hyperlink"/>
+            <w:rStyle w:val="Siuktni"/>
             <w:noProof/>
           </w:rPr>
           <w:t>1.</w:t>
@@ -1011,14 +1011,14 @@
         </w:r>
         <w:r>
           <w:rPr>
-            <w:rStyle w:val="Hyperlink"/>
+            <w:rStyle w:val="Siuktni"/>
             <w:noProof/>
           </w:rPr>
           <w:t xml:space="preserve">Sơ đồ lớp </w:t>
         </w:r>
         <w:r>
           <w:rPr>
-            <w:rStyle w:val="Hyperlink"/>
+            <w:rStyle w:val="Siuktni"/>
             <w:noProof/>
             <w:lang w:val="en-US"/>
           </w:rPr>
@@ -1026,14 +1026,14 @@
         </w:r>
         <w:r>
           <w:rPr>
-            <w:rStyle w:val="Hyperlink"/>
+            <w:rStyle w:val="Siuktni"/>
             <w:noProof/>
           </w:rPr>
           <w:t>mức phân tích</w:t>
         </w:r>
         <w:r>
           <w:rPr>
-            <w:rStyle w:val="Hyperlink"/>
+            <w:rStyle w:val="Siuktni"/>
             <w:noProof/>
             <w:lang w:val="en-US"/>
           </w:rPr>
@@ -1091,7 +1091,7 @@
     </w:p>
     <w:p>
       <w:pPr>
-        <w:pStyle w:val="TOC2"/>
+        <w:pStyle w:val="Mucluc2"/>
         <w:tabs>
           <w:tab w:val="left" w:pos="1000"/>
         </w:tabs>
@@ -1106,7 +1106,7 @@
       <w:hyperlink w:anchor="_Toc6431286" w:history="1">
         <w:r>
           <w:rPr>
-            <w:rStyle w:val="Hyperlink"/>
+            <w:rStyle w:val="Siuktni"/>
             <w:noProof/>
             <w:lang w:val="en-US"/>
           </w:rPr>
@@ -1124,7 +1124,7 @@
         </w:r>
         <w:r>
           <w:rPr>
-            <w:rStyle w:val="Hyperlink"/>
+            <w:rStyle w:val="Siuktni"/>
             <w:noProof/>
           </w:rPr>
           <w:t>Sơ đồ lớp (mức phân tích)</w:t>
@@ -1181,7 +1181,7 @@
     </w:p>
     <w:p>
       <w:pPr>
-        <w:pStyle w:val="TOC2"/>
+        <w:pStyle w:val="Mucluc2"/>
         <w:tabs>
           <w:tab w:val="left" w:pos="1000"/>
         </w:tabs>
@@ -1196,7 +1196,7 @@
       <w:hyperlink w:anchor="_Toc6431287" w:history="1">
         <w:r>
           <w:rPr>
-            <w:rStyle w:val="Hyperlink"/>
+            <w:rStyle w:val="Siuktni"/>
             <w:noProof/>
           </w:rPr>
           <w:t>1.2</w:t>
@@ -1213,7 +1213,7 @@
         </w:r>
         <w:r>
           <w:rPr>
-            <w:rStyle w:val="Hyperlink"/>
+            <w:rStyle w:val="Siuktni"/>
             <w:noProof/>
           </w:rPr>
           <w:t>Danh sách các lớp đối tượng và quan hệ</w:t>
@@ -1270,7 +1270,7 @@
     </w:p>
     <w:p>
       <w:pPr>
-        <w:pStyle w:val="TOC2"/>
+        <w:pStyle w:val="Mucluc2"/>
         <w:tabs>
           <w:tab w:val="left" w:pos="1000"/>
         </w:tabs>
@@ -1285,7 +1285,7 @@
       <w:hyperlink w:anchor="_Toc6431288" w:history="1">
         <w:r>
           <w:rPr>
-            <w:rStyle w:val="Hyperlink"/>
+            <w:rStyle w:val="Siuktni"/>
             <w:noProof/>
           </w:rPr>
           <w:t>1.3</w:t>
@@ -1302,7 +1302,7 @@
         </w:r>
         <w:r>
           <w:rPr>
-            <w:rStyle w:val="Hyperlink"/>
+            <w:rStyle w:val="Siuktni"/>
             <w:noProof/>
           </w:rPr>
           <w:t>Mô tả chi tiết từng lớp đối tượng</w:t>
@@ -1359,7 +1359,7 @@
     </w:p>
     <w:p>
       <w:pPr>
-        <w:pStyle w:val="TOC1"/>
+        <w:pStyle w:val="Mucluc1"/>
         <w:tabs>
           <w:tab w:val="left" w:pos="432"/>
         </w:tabs>
@@ -1374,7 +1374,7 @@
       <w:hyperlink w:anchor="_Toc6431289" w:history="1">
         <w:r>
           <w:rPr>
-            <w:rStyle w:val="Hyperlink"/>
+            <w:rStyle w:val="Siuktni"/>
             <w:noProof/>
           </w:rPr>
           <w:t>2.</w:t>
@@ -1391,7 +1391,7 @@
         </w:r>
         <w:r>
           <w:rPr>
-            <w:rStyle w:val="Hyperlink"/>
+            <w:rStyle w:val="Siuktni"/>
             <w:noProof/>
           </w:rPr>
           <w:t>Sơ đồ trạng thái</w:t>
@@ -1445,12 +1445,10 @@
           <w:fldChar w:fldCharType="end"/>
         </w:r>
       </w:hyperlink>
-      <w:bookmarkStart w:id="0" w:name="_GoBack"/>
-      <w:bookmarkEnd w:id="0"/>
     </w:p>
     <w:p>
       <w:pPr>
-        <w:pStyle w:val="BodyText"/>
+        <w:pStyle w:val="ThnVnban"/>
         <w:rPr>
           <w:lang w:val="en-US"/>
         </w:rPr>
@@ -1464,13 +1462,13 @@
     </w:p>
     <w:p>
       <w:pPr>
-        <w:pStyle w:val="Heading1"/>
+        <w:pStyle w:val="u1"/>
       </w:pPr>
       <w:r>
         <w:br w:type="page"/>
       </w:r>
-      <w:bookmarkStart w:id="1" w:name="_Toc167699049"/>
-      <w:bookmarkStart w:id="2" w:name="_Toc6431285"/>
+      <w:bookmarkStart w:id="0" w:name="_Toc167699049"/>
+      <w:bookmarkStart w:id="1" w:name="_Toc6431285"/>
       <w:r>
         <w:lastRenderedPageBreak/>
         <w:t xml:space="preserve">Sơ đồ lớp </w:t>
@@ -1484,23 +1482,23 @@
       <w:r>
         <w:t>mức phân tích</w:t>
       </w:r>
-      <w:bookmarkEnd w:id="1"/>
+      <w:bookmarkEnd w:id="0"/>
       <w:r>
         <w:rPr>
           <w:lang w:val="en-US"/>
         </w:rPr>
         <w:t>)</w:t>
       </w:r>
-      <w:bookmarkEnd w:id="2"/>
+      <w:bookmarkEnd w:id="1"/>
     </w:p>
     <w:p>
       <w:pPr>
-        <w:pStyle w:val="Heading2"/>
+        <w:pStyle w:val="u2"/>
         <w:rPr>
           <w:lang w:val="en-US"/>
         </w:rPr>
       </w:pPr>
-      <w:bookmarkStart w:id="3" w:name="_Toc6431286"/>
+      <w:bookmarkStart w:id="2" w:name="_Toc6431286"/>
       <w:r>
         <w:t xml:space="preserve">Sơ đồ lớp </w:t>
       </w:r>
@@ -1513,7 +1511,7 @@
       <w:r>
         <w:t>)</w:t>
       </w:r>
-      <w:bookmarkEnd w:id="3"/>
+      <w:bookmarkEnd w:id="2"/>
     </w:p>
     <w:p>
       <w:pPr>
@@ -1526,12 +1524,14 @@
       <w:r>
         <w:rPr>
           <w:noProof/>
+          <w:color w:val="0000FF"/>
+          <w:lang w:val="en-US"/>
         </w:rPr>
         <w:drawing>
-          <wp:inline distT="0" distB="0" distL="0" distR="0" wp14:anchorId="16E1726A" wp14:editId="4BD7ABD8">
-            <wp:extent cx="5732145" cy="5354955"/>
-            <wp:effectExtent l="0" t="0" r="1905" b="0"/>
-            <wp:docPr id="8" name="Picture 8"/>
+          <wp:inline distT="0" distB="0" distL="0" distR="0" wp14:anchorId="3E5DFCD9" wp14:editId="35E03779">
+            <wp:extent cx="5732145" cy="3444240"/>
+            <wp:effectExtent l="0" t="0" r="1905" b="3810"/>
+            <wp:docPr id="7" name="Hình ảnh 7" descr="Ảnh có chứa ảnh chụp màn hình&#10;&#10;Mô tả được tạo tự động"/>
             <wp:cNvGraphicFramePr>
               <a:graphicFrameLocks xmlns:a="http://schemas.openxmlformats.org/drawingml/2006/main" noChangeAspect="1"/>
             </wp:cNvGraphicFramePr>
@@ -1539,36 +1539,29 @@
               <a:graphicData uri="http://schemas.openxmlformats.org/drawingml/2006/picture">
                 <pic:pic xmlns:pic="http://schemas.openxmlformats.org/drawingml/2006/picture">
                   <pic:nvPicPr>
-                    <pic:cNvPr id="0" name="Picture 1"/>
-                    <pic:cNvPicPr>
-                      <a:picLocks noChangeAspect="1" noChangeArrowheads="1"/>
-                    </pic:cNvPicPr>
+                    <pic:cNvPr id="7" name="ClassDiagram.PNG"/>
+                    <pic:cNvPicPr/>
                   </pic:nvPicPr>
                   <pic:blipFill>
-                    <a:blip r:embed="rId10">
+                    <a:blip r:embed="rId10" cstate="print">
                       <a:extLst>
                         <a:ext uri="{28A0092B-C50C-407E-A947-70E740481C1C}">
                           <a14:useLocalDpi xmlns:a14="http://schemas.microsoft.com/office/drawing/2010/main" val="0"/>
                         </a:ext>
                       </a:extLst>
                     </a:blip>
-                    <a:srcRect/>
                     <a:stretch>
                       <a:fillRect/>
                     </a:stretch>
                   </pic:blipFill>
-                  <pic:spPr bwMode="auto">
+                  <pic:spPr>
                     <a:xfrm>
                       <a:off x="0" y="0"/>
-                      <a:ext cx="5732145" cy="5354955"/>
+                      <a:ext cx="5732145" cy="3444240"/>
                     </a:xfrm>
                     <a:prstGeom prst="rect">
                       <a:avLst/>
                     </a:prstGeom>
-                    <a:noFill/>
-                    <a:ln>
-                      <a:noFill/>
-                    </a:ln>
                   </pic:spPr>
                 </pic:pic>
               </a:graphicData>
@@ -1600,17 +1593,17 @@
     </w:p>
     <w:p>
       <w:pPr>
-        <w:pStyle w:val="Heading2"/>
-      </w:pPr>
-      <w:bookmarkStart w:id="4" w:name="_Toc6431287"/>
+        <w:pStyle w:val="u2"/>
+      </w:pPr>
+      <w:bookmarkStart w:id="3" w:name="_Toc6431287"/>
       <w:r>
         <w:t>Danh sách các lớp đối tượng và quan hệ</w:t>
       </w:r>
-      <w:bookmarkEnd w:id="4"/>
+      <w:bookmarkEnd w:id="3"/>
     </w:p>
     <w:tbl>
       <w:tblPr>
-        <w:tblStyle w:val="TableGrid"/>
+        <w:tblStyle w:val="LiBang"/>
         <w:tblW w:w="8868" w:type="dxa"/>
         <w:tblLook w:val="01E0" w:firstRow="1" w:lastRow="1" w:firstColumn="1" w:lastColumn="1" w:noHBand="0" w:noVBand="0"/>
       </w:tblPr>
@@ -1627,7 +1620,7 @@
           </w:tcPr>
           <w:p>
             <w:pPr>
-              <w:pStyle w:val="BodyText"/>
+              <w:pStyle w:val="ThnVnban"/>
               <w:spacing w:after="0"/>
             </w:pPr>
             <w:r>
@@ -1641,7 +1634,7 @@
           </w:tcPr>
           <w:p>
             <w:pPr>
-              <w:pStyle w:val="BodyText"/>
+              <w:pStyle w:val="ThnVnban"/>
               <w:spacing w:after="0"/>
             </w:pPr>
             <w:r>
@@ -1655,7 +1648,7 @@
           </w:tcPr>
           <w:p>
             <w:pPr>
-              <w:pStyle w:val="BodyText"/>
+              <w:pStyle w:val="ThnVnban"/>
               <w:spacing w:after="0"/>
               <w:jc w:val="center"/>
             </w:pPr>
@@ -1670,7 +1663,7 @@
           </w:tcPr>
           <w:p>
             <w:pPr>
-              <w:pStyle w:val="BodyText"/>
+              <w:pStyle w:val="ThnVnban"/>
               <w:spacing w:after="0"/>
             </w:pPr>
             <w:r>
@@ -1686,7 +1679,7 @@
           </w:tcPr>
           <w:p>
             <w:pPr>
-              <w:pStyle w:val="BodyText"/>
+              <w:pStyle w:val="ThnVnban"/>
               <w:spacing w:after="0"/>
             </w:pPr>
             <w:r>
@@ -1700,11 +1693,17 @@
           </w:tcPr>
           <w:p>
             <w:pPr>
-              <w:pStyle w:val="BodyText"/>
-              <w:spacing w:after="0"/>
-            </w:pPr>
-            <w:r>
-              <w:t>Thức uống</w:t>
+              <w:pStyle w:val="ThnVnban"/>
+              <w:spacing w:after="0"/>
+              <w:rPr>
+                <w:lang w:val="en-US"/>
+              </w:rPr>
+            </w:pPr>
+            <w:r>
+              <w:rPr>
+                <w:lang w:val="en-US"/>
+              </w:rPr>
+              <w:t>Sản phẩm</w:t>
             </w:r>
           </w:p>
         </w:tc>
@@ -1714,7 +1713,7 @@
           </w:tcPr>
           <w:p>
             <w:pPr>
-              <w:pStyle w:val="BodyText"/>
+              <w:pStyle w:val="ThnVnban"/>
               <w:spacing w:after="0"/>
               <w:jc w:val="center"/>
             </w:pPr>
@@ -1729,11 +1728,20 @@
           </w:tcPr>
           <w:p>
             <w:pPr>
-              <w:pStyle w:val="BodyText"/>
-              <w:spacing w:after="0"/>
-            </w:pPr>
-            <w:r>
-              <w:t>Đối tượng chứa thông tin các loại thức uống có trong cửa hàng</w:t>
+              <w:pStyle w:val="ThnVnban"/>
+              <w:spacing w:after="0"/>
+            </w:pPr>
+            <w:r>
+              <w:t xml:space="preserve">Đối tượng chứa thông tin các loại </w:t>
+            </w:r>
+            <w:r>
+              <w:rPr>
+                <w:lang w:val="en-US"/>
+              </w:rPr>
+              <w:t>sản phẩm</w:t>
+            </w:r>
+            <w:r>
+              <w:t xml:space="preserve"> có trong cửa hàng</w:t>
             </w:r>
           </w:p>
         </w:tc>
@@ -1745,7 +1753,7 @@
           </w:tcPr>
           <w:p>
             <w:pPr>
-              <w:pStyle w:val="BodyText"/>
+              <w:pStyle w:val="ThnVnban"/>
               <w:spacing w:after="0"/>
             </w:pPr>
             <w:r>
@@ -1759,11 +1767,20 @@
           </w:tcPr>
           <w:p>
             <w:pPr>
-              <w:pStyle w:val="BodyText"/>
-              <w:spacing w:after="0"/>
-            </w:pPr>
-            <w:r>
-              <w:t>Nhóm thức uống</w:t>
+              <w:pStyle w:val="ThnVnban"/>
+              <w:spacing w:after="0"/>
+              <w:rPr>
+                <w:lang w:val="en-US"/>
+              </w:rPr>
+            </w:pPr>
+            <w:r>
+              <w:t xml:space="preserve">Nhóm </w:t>
+            </w:r>
+            <w:r>
+              <w:rPr>
+                <w:lang w:val="en-US"/>
+              </w:rPr>
+              <w:t>sản phẩm</w:t>
             </w:r>
           </w:p>
         </w:tc>
@@ -1773,7 +1790,7 @@
           </w:tcPr>
           <w:p>
             <w:pPr>
-              <w:pStyle w:val="BodyText"/>
+              <w:pStyle w:val="ThnVnban"/>
               <w:spacing w:after="0"/>
               <w:jc w:val="center"/>
             </w:pPr>
@@ -1788,11 +1805,20 @@
           </w:tcPr>
           <w:p>
             <w:pPr>
-              <w:pStyle w:val="BodyText"/>
-              <w:spacing w:after="0"/>
-            </w:pPr>
-            <w:r>
-              <w:t>Gom nhóm các thức uống theo các dạng khác nhau theo cùng một đặc điểm nào đó</w:t>
+              <w:pStyle w:val="ThnVnban"/>
+              <w:spacing w:after="0"/>
+            </w:pPr>
+            <w:r>
+              <w:t xml:space="preserve">Gom nhóm các </w:t>
+            </w:r>
+            <w:r>
+              <w:rPr>
+                <w:lang w:val="en-US"/>
+              </w:rPr>
+              <w:t>sản phẩm</w:t>
+            </w:r>
+            <w:r>
+              <w:t xml:space="preserve"> theo các dạng khác nhau theo cùng một đặc điểm nào đó</w:t>
             </w:r>
           </w:p>
         </w:tc>
@@ -1804,7 +1830,7 @@
           </w:tcPr>
           <w:p>
             <w:pPr>
-              <w:pStyle w:val="BodyText"/>
+              <w:pStyle w:val="ThnVnban"/>
               <w:spacing w:after="0"/>
             </w:pPr>
             <w:r>
@@ -1818,11 +1844,17 @@
           </w:tcPr>
           <w:p>
             <w:pPr>
-              <w:pStyle w:val="BodyText"/>
-              <w:spacing w:after="0"/>
-            </w:pPr>
-            <w:r>
-              <w:t>Giỏ hàng</w:t>
+              <w:pStyle w:val="ThnVnban"/>
+              <w:spacing w:after="0"/>
+              <w:rPr>
+                <w:lang w:val="en-US"/>
+              </w:rPr>
+            </w:pPr>
+            <w:r>
+              <w:rPr>
+                <w:lang w:val="en-US"/>
+              </w:rPr>
+              <w:t>Bàn ăn</w:t>
             </w:r>
           </w:p>
         </w:tc>
@@ -1832,7 +1864,7 @@
           </w:tcPr>
           <w:p>
             <w:pPr>
-              <w:pStyle w:val="BodyText"/>
+              <w:pStyle w:val="ThnVnban"/>
               <w:spacing w:after="0"/>
               <w:jc w:val="center"/>
             </w:pPr>
@@ -1847,15 +1879,29 @@
           </w:tcPr>
           <w:p>
             <w:pPr>
-              <w:pStyle w:val="BodyText"/>
-              <w:spacing w:after="0"/>
-            </w:pPr>
-            <w:r>
-              <w:t xml:space="preserve">Chứa các thức uống mà khách hàng </w:t>
-            </w:r>
-            <w:r>
-              <w:lastRenderedPageBreak/>
-              <w:t>muốn mua</w:t>
+              <w:pStyle w:val="ThnVnban"/>
+              <w:spacing w:after="0"/>
+              <w:rPr>
+                <w:lang w:val="en-US"/>
+              </w:rPr>
+            </w:pPr>
+            <w:r>
+              <w:t xml:space="preserve">Chứa các </w:t>
+            </w:r>
+            <w:r>
+              <w:rPr>
+                <w:lang w:val="en-US"/>
+              </w:rPr>
+              <w:t>sản phẩm</w:t>
+            </w:r>
+            <w:r>
+              <w:t xml:space="preserve"> mà khách hàng </w:t>
+            </w:r>
+            <w:r>
+              <w:rPr>
+                <w:lang w:val="en-US"/>
+              </w:rPr>
+              <w:t>đã yêu cầu</w:t>
             </w:r>
           </w:p>
         </w:tc>
@@ -1867,11 +1913,10 @@
           </w:tcPr>
           <w:p>
             <w:pPr>
-              <w:pStyle w:val="BodyText"/>
-              <w:spacing w:after="0"/>
-            </w:pPr>
-            <w:r>
-              <w:lastRenderedPageBreak/>
+              <w:pStyle w:val="ThnVnban"/>
+              <w:spacing w:after="0"/>
+            </w:pPr>
+            <w:r>
               <w:t>4</w:t>
             </w:r>
           </w:p>
@@ -1882,11 +1927,20 @@
           </w:tcPr>
           <w:p>
             <w:pPr>
-              <w:pStyle w:val="BodyText"/>
-              <w:spacing w:after="0"/>
-            </w:pPr>
-            <w:r>
-              <w:t>Chi tiết giỏ hàng</w:t>
+              <w:pStyle w:val="ThnVnban"/>
+              <w:spacing w:after="0"/>
+              <w:rPr>
+                <w:lang w:val="en-US"/>
+              </w:rPr>
+            </w:pPr>
+            <w:r>
+              <w:t xml:space="preserve">Chi tiết </w:t>
+            </w:r>
+            <w:r>
+              <w:rPr>
+                <w:lang w:val="en-US"/>
+              </w:rPr>
+              <w:t>bàn ăn</w:t>
             </w:r>
           </w:p>
         </w:tc>
@@ -1896,7 +1950,7 @@
           </w:tcPr>
           <w:p>
             <w:pPr>
-              <w:pStyle w:val="BodyText"/>
+              <w:pStyle w:val="ThnVnban"/>
               <w:spacing w:after="0"/>
               <w:jc w:val="center"/>
             </w:pPr>
@@ -1911,11 +1965,29 @@
           </w:tcPr>
           <w:p>
             <w:pPr>
-              <w:pStyle w:val="BodyText"/>
-              <w:spacing w:after="0"/>
-            </w:pPr>
-            <w:r>
-              <w:t>Chứa số lượng các thức uống có mặt trong giỏ hàng</w:t>
+              <w:pStyle w:val="ThnVnban"/>
+              <w:spacing w:after="0"/>
+              <w:rPr>
+                <w:lang w:val="en-US"/>
+              </w:rPr>
+            </w:pPr>
+            <w:r>
+              <w:t xml:space="preserve">Chứa số lượng các </w:t>
+            </w:r>
+            <w:r>
+              <w:rPr>
+                <w:lang w:val="en-US"/>
+              </w:rPr>
+              <w:t>sản phẩm</w:t>
+            </w:r>
+            <w:r>
+              <w:t xml:space="preserve"> có mặt trong </w:t>
+            </w:r>
+            <w:r>
+              <w:rPr>
+                <w:lang w:val="en-US"/>
+              </w:rPr>
+              <w:t>bàn ăn</w:t>
             </w:r>
           </w:p>
         </w:tc>
@@ -1927,7 +1999,7 @@
           </w:tcPr>
           <w:p>
             <w:pPr>
-              <w:pStyle w:val="BodyText"/>
+              <w:pStyle w:val="ThnVnban"/>
               <w:spacing w:after="0"/>
             </w:pPr>
             <w:r>
@@ -1941,7 +2013,7 @@
           </w:tcPr>
           <w:p>
             <w:pPr>
-              <w:pStyle w:val="BodyText"/>
+              <w:pStyle w:val="ThnVnban"/>
               <w:spacing w:after="0"/>
             </w:pPr>
             <w:r>
@@ -1955,7 +2027,7 @@
           </w:tcPr>
           <w:p>
             <w:pPr>
-              <w:pStyle w:val="BodyText"/>
+              <w:pStyle w:val="ThnVnban"/>
               <w:spacing w:after="0"/>
               <w:jc w:val="center"/>
             </w:pPr>
@@ -1970,11 +2042,20 @@
           </w:tcPr>
           <w:p>
             <w:pPr>
-              <w:pStyle w:val="BodyText"/>
-              <w:spacing w:after="0"/>
-            </w:pPr>
-            <w:r>
-              <w:t>Ghi lại thức uống mà các khách hàng đã mua và ghi lại doanh thu cho cửa hàng</w:t>
+              <w:pStyle w:val="ThnVnban"/>
+              <w:spacing w:after="0"/>
+            </w:pPr>
+            <w:r>
+              <w:t xml:space="preserve">Ghi lại </w:t>
+            </w:r>
+            <w:r>
+              <w:rPr>
+                <w:lang w:val="en-US"/>
+              </w:rPr>
+              <w:t>sản phẩm</w:t>
+            </w:r>
+            <w:r>
+              <w:t xml:space="preserve"> mà các khách hàng đã mua và ghi lại doanh thu cho cửa hàng</w:t>
             </w:r>
           </w:p>
         </w:tc>
@@ -1986,7 +2067,7 @@
           </w:tcPr>
           <w:p>
             <w:pPr>
-              <w:pStyle w:val="BodyText"/>
+              <w:pStyle w:val="ThnVnban"/>
               <w:spacing w:after="0"/>
             </w:pPr>
             <w:r>
@@ -2000,7 +2081,7 @@
           </w:tcPr>
           <w:p>
             <w:pPr>
-              <w:pStyle w:val="BodyText"/>
+              <w:pStyle w:val="ThnVnban"/>
               <w:spacing w:after="0"/>
             </w:pPr>
             <w:r>
@@ -2014,7 +2095,7 @@
           </w:tcPr>
           <w:p>
             <w:pPr>
-              <w:pStyle w:val="BodyText"/>
+              <w:pStyle w:val="ThnVnban"/>
               <w:spacing w:after="0"/>
               <w:jc w:val="center"/>
             </w:pPr>
@@ -2029,11 +2110,33 @@
           </w:tcPr>
           <w:p>
             <w:pPr>
-              <w:pStyle w:val="BodyText"/>
-              <w:spacing w:after="0"/>
-            </w:pPr>
-            <w:r>
-              <w:t>Ghi lại số lượng các thức uống và đơn giá hiện tại của mỗi thức uống khi lập hoá đơn</w:t>
+              <w:pStyle w:val="ThnVnban"/>
+              <w:spacing w:after="0"/>
+            </w:pPr>
+            <w:r>
+              <w:t xml:space="preserve">Ghi lại số </w:t>
+            </w:r>
+            <w:r>
+              <w:rPr>
+                <w:lang w:val="en-US"/>
+              </w:rPr>
+              <w:t>lượng</w:t>
+            </w:r>
+            <w:r>
+              <w:t xml:space="preserve"> các </w:t>
+            </w:r>
+            <w:r>
+              <w:rPr>
+                <w:lang w:val="en-US"/>
+              </w:rPr>
+              <w:t>sản phẩm</w:t>
+            </w:r>
+            <w:r>
+              <w:t xml:space="preserve"> và đơn </w:t>
+            </w:r>
+            <w:r>
+              <w:lastRenderedPageBreak/>
+              <w:t>giá hiện tại của mỗi thức uống khi lập hoá đơn</w:t>
             </w:r>
           </w:p>
         </w:tc>
@@ -2045,10 +2148,11 @@
           </w:tcPr>
           <w:p>
             <w:pPr>
-              <w:pStyle w:val="BodyText"/>
-              <w:spacing w:after="0"/>
-            </w:pPr>
-            <w:r>
+              <w:pStyle w:val="ThnVnban"/>
+              <w:spacing w:after="0"/>
+            </w:pPr>
+            <w:r>
+              <w:lastRenderedPageBreak/>
               <w:t>7</w:t>
             </w:r>
           </w:p>
@@ -2059,7 +2163,7 @@
           </w:tcPr>
           <w:p>
             <w:pPr>
-              <w:pStyle w:val="BodyText"/>
+              <w:pStyle w:val="ThnVnban"/>
               <w:spacing w:after="0"/>
             </w:pPr>
             <w:r>
@@ -2073,7 +2177,7 @@
           </w:tcPr>
           <w:p>
             <w:pPr>
-              <w:pStyle w:val="BodyText"/>
+              <w:pStyle w:val="ThnVnban"/>
               <w:spacing w:after="0"/>
               <w:jc w:val="center"/>
             </w:pPr>
@@ -2088,7 +2192,7 @@
           </w:tcPr>
           <w:p>
             <w:pPr>
-              <w:pStyle w:val="BodyText"/>
+              <w:pStyle w:val="ThnVnban"/>
               <w:spacing w:after="0"/>
             </w:pPr>
             <w:r>
@@ -2104,10 +2208,16 @@
           </w:tcPr>
           <w:p>
             <w:pPr>
-              <w:pStyle w:val="BodyText"/>
-              <w:spacing w:after="0"/>
-            </w:pPr>
-            <w:r>
+              <w:pStyle w:val="ThnVnban"/>
+              <w:spacing w:after="0"/>
+              <w:rPr>
+                <w:lang w:val="en-US"/>
+              </w:rPr>
+            </w:pPr>
+            <w:r>
+              <w:rPr>
+                <w:lang w:val="en-US"/>
+              </w:rPr>
               <w:t>8</w:t>
             </w:r>
           </w:p>
@@ -2118,11 +2228,17 @@
           </w:tcPr>
           <w:p>
             <w:pPr>
-              <w:pStyle w:val="BodyText"/>
-              <w:spacing w:after="0"/>
-            </w:pPr>
-            <w:r>
-              <w:t>Admin(kế thừa từ người quản lý)</w:t>
+              <w:pStyle w:val="ThnVnban"/>
+              <w:spacing w:after="0"/>
+              <w:rPr>
+                <w:lang w:val="en-US"/>
+              </w:rPr>
+            </w:pPr>
+            <w:r>
+              <w:rPr>
+                <w:lang w:val="en-US"/>
+              </w:rPr>
+              <w:t>Tài khoản</w:t>
             </w:r>
           </w:p>
         </w:tc>
@@ -2132,11 +2248,17 @@
           </w:tcPr>
           <w:p>
             <w:pPr>
-              <w:pStyle w:val="BodyText"/>
+              <w:pStyle w:val="ThnVnban"/>
               <w:spacing w:after="0"/>
               <w:jc w:val="center"/>
-            </w:pPr>
-            <w:r>
+              <w:rPr>
+                <w:lang w:val="en-US"/>
+              </w:rPr>
+            </w:pPr>
+            <w:r>
+              <w:rPr>
+                <w:lang w:val="en-US"/>
+              </w:rPr>
               <w:t>Interface</w:t>
             </w:r>
           </w:p>
@@ -2147,11 +2269,17 @@
           </w:tcPr>
           <w:p>
             <w:pPr>
-              <w:pStyle w:val="BodyText"/>
-              <w:spacing w:after="0"/>
-            </w:pPr>
-            <w:r>
-              <w:t>Thực hiện các chức năng quản lí.</w:t>
+              <w:pStyle w:val="ThnVnban"/>
+              <w:spacing w:after="0"/>
+              <w:rPr>
+                <w:lang w:val="en-US"/>
+              </w:rPr>
+            </w:pPr>
+            <w:r>
+              <w:rPr>
+                <w:lang w:val="en-US"/>
+              </w:rPr>
+              <w:t>Tài khoản để đăng nhập vào phần mềm</w:t>
             </w:r>
           </w:p>
         </w:tc>
@@ -2163,10 +2291,16 @@
           </w:tcPr>
           <w:p>
             <w:pPr>
-              <w:pStyle w:val="BodyText"/>
-              <w:spacing w:after="0"/>
-            </w:pPr>
-            <w:r>
+              <w:pStyle w:val="ThnVnban"/>
+              <w:spacing w:after="0"/>
+              <w:rPr>
+                <w:lang w:val="en-US"/>
+              </w:rPr>
+            </w:pPr>
+            <w:r>
+              <w:rPr>
+                <w:lang w:val="en-US"/>
+              </w:rPr>
               <w:t>9</w:t>
             </w:r>
           </w:p>
@@ -2177,11 +2311,20 @@
           </w:tcPr>
           <w:p>
             <w:pPr>
-              <w:pStyle w:val="BodyText"/>
-              <w:spacing w:after="0"/>
-            </w:pPr>
-            <w:r>
-              <w:t>Nhân viên (kế thừa từ người quản lý)</w:t>
+              <w:pStyle w:val="ThnVnban"/>
+              <w:spacing w:after="0"/>
+              <w:rPr>
+                <w:lang w:val="en-US"/>
+              </w:rPr>
+            </w:pPr>
+            <w:r>
+              <w:t xml:space="preserve">Quan hệ </w:t>
+            </w:r>
+            <w:r>
+              <w:rPr>
+                <w:lang w:val="en-US"/>
+              </w:rPr>
+              <w:t>Generalization</w:t>
             </w:r>
           </w:p>
         </w:tc>
@@ -2191,13 +2334,10 @@
           </w:tcPr>
           <w:p>
             <w:pPr>
-              <w:pStyle w:val="BodyText"/>
+              <w:pStyle w:val="ThnVnban"/>
               <w:spacing w:after="0"/>
               <w:jc w:val="center"/>
             </w:pPr>
-            <w:r>
-              <w:t>Interface</w:t>
-            </w:r>
           </w:p>
         </w:tc>
         <w:tc>
@@ -2206,11 +2346,11 @@
           </w:tcPr>
           <w:p>
             <w:pPr>
-              <w:pStyle w:val="BodyText"/>
-              <w:spacing w:after="0"/>
-            </w:pPr>
-            <w:r>
-              <w:t>Thực hiện các chức năng quản lí nhưng hạn chế một số quyền hơn admin</w:t>
+              <w:pStyle w:val="ThnVnban"/>
+              <w:spacing w:after="0"/>
+            </w:pPr>
+            <w:r>
+              <w:t>Đối tượng cụ thể sẽ kế thừa các thuộc tính và phương thức của đối tượng tổng quát</w:t>
             </w:r>
           </w:p>
         </w:tc>
@@ -2222,11 +2362,20 @@
           </w:tcPr>
           <w:p>
             <w:pPr>
-              <w:pStyle w:val="BodyText"/>
-              <w:spacing w:after="0"/>
-            </w:pPr>
-            <w:r>
-              <w:t>10</w:t>
+              <w:pStyle w:val="ThnVnban"/>
+              <w:spacing w:after="0"/>
+              <w:rPr>
+                <w:lang w:val="en-US"/>
+              </w:rPr>
+            </w:pPr>
+            <w:r>
+              <w:t>1</w:t>
+            </w:r>
+            <w:r>
+              <w:rPr>
+                <w:lang w:val="en-US"/>
+              </w:rPr>
+              <w:t>0</w:t>
             </w:r>
           </w:p>
         </w:tc>
@@ -2236,20 +2385,11 @@
           </w:tcPr>
           <w:p>
             <w:pPr>
-              <w:pStyle w:val="BodyText"/>
-              <w:spacing w:after="0"/>
-            </w:pPr>
-            <w:r>
-              <w:t>Thống kê</w:t>
-            </w:r>
-          </w:p>
-          <w:p>
-            <w:pPr>
-              <w:pStyle w:val="BodyText"/>
-              <w:spacing w:after="0"/>
-            </w:pPr>
-            <w:r>
-              <w:t>(phương thức Thống kê sẽ cài lại cho các đối tượng con)</w:t>
+              <w:pStyle w:val="ThnVnban"/>
+              <w:spacing w:after="0"/>
+            </w:pPr>
+            <w:r>
+              <w:t>Quan hệ Association</w:t>
             </w:r>
           </w:p>
         </w:tc>
@@ -2259,13 +2399,10 @@
           </w:tcPr>
           <w:p>
             <w:pPr>
-              <w:pStyle w:val="BodyText"/>
+              <w:pStyle w:val="ThnVnban"/>
               <w:spacing w:after="0"/>
               <w:jc w:val="center"/>
             </w:pPr>
-            <w:r>
-              <w:t>Abstract</w:t>
-            </w:r>
           </w:p>
         </w:tc>
         <w:tc>
@@ -2274,546 +2411,7 @@
           </w:tcPr>
           <w:p>
             <w:pPr>
-              <w:pStyle w:val="BodyText"/>
-              <w:spacing w:after="0"/>
-            </w:pPr>
-            <w:r>
-              <w:t>Thống kê các thức uống nhằm kiểm tra doanh thu của cửa hàng</w:t>
-            </w:r>
-          </w:p>
-        </w:tc>
-      </w:tr>
-      <w:tr>
-        <w:tc>
-          <w:tcPr>
-            <w:tcW w:w="801" w:type="dxa"/>
-          </w:tcPr>
-          <w:p>
-            <w:pPr>
-              <w:pStyle w:val="BodyText"/>
-              <w:spacing w:after="0"/>
-            </w:pPr>
-            <w:r>
-              <w:t>11</w:t>
-            </w:r>
-          </w:p>
-        </w:tc>
-        <w:tc>
-          <w:tcPr>
-            <w:tcW w:w="2110" w:type="dxa"/>
-          </w:tcPr>
-          <w:p>
-            <w:pPr>
-              <w:pStyle w:val="BodyText"/>
-              <w:spacing w:after="0"/>
-            </w:pPr>
-            <w:r>
-              <w:t>Chi tiết thống kê</w:t>
-            </w:r>
-          </w:p>
-        </w:tc>
-        <w:tc>
-          <w:tcPr>
-            <w:tcW w:w="2110" w:type="dxa"/>
-          </w:tcPr>
-          <w:p>
-            <w:pPr>
-              <w:pStyle w:val="BodyText"/>
-              <w:spacing w:after="0"/>
-              <w:jc w:val="center"/>
-            </w:pPr>
-            <w:r>
-              <w:t>Abstract</w:t>
-            </w:r>
-          </w:p>
-        </w:tc>
-        <w:tc>
-          <w:tcPr>
-            <w:tcW w:w="3847" w:type="dxa"/>
-          </w:tcPr>
-          <w:p>
-            <w:pPr>
-              <w:pStyle w:val="BodyText"/>
-              <w:spacing w:after="0"/>
-            </w:pPr>
-            <w:r>
-              <w:t>Cho biết các thành phần và số lượng cá thức uống theo thời gian</w:t>
-            </w:r>
-          </w:p>
-        </w:tc>
-      </w:tr>
-      <w:tr>
-        <w:tc>
-          <w:tcPr>
-            <w:tcW w:w="801" w:type="dxa"/>
-          </w:tcPr>
-          <w:p>
-            <w:pPr>
-              <w:pStyle w:val="BodyText"/>
-              <w:spacing w:after="0"/>
-            </w:pPr>
-            <w:r>
-              <w:t>12</w:t>
-            </w:r>
-          </w:p>
-        </w:tc>
-        <w:tc>
-          <w:tcPr>
-            <w:tcW w:w="2110" w:type="dxa"/>
-          </w:tcPr>
-          <w:p>
-            <w:pPr>
-              <w:pStyle w:val="BodyText"/>
-              <w:spacing w:after="0"/>
-            </w:pPr>
-            <w:r>
-              <w:t>Thông kê theo tuần</w:t>
-            </w:r>
-            <w:r>
-              <w:t xml:space="preserve"> (kế thừa lớp Thống kê)</w:t>
-            </w:r>
-          </w:p>
-        </w:tc>
-        <w:tc>
-          <w:tcPr>
-            <w:tcW w:w="2110" w:type="dxa"/>
-          </w:tcPr>
-          <w:p>
-            <w:pPr>
-              <w:pStyle w:val="BodyText"/>
-              <w:spacing w:after="0"/>
-              <w:jc w:val="center"/>
-            </w:pPr>
-            <w:r>
-              <w:t>Interface</w:t>
-            </w:r>
-          </w:p>
-        </w:tc>
-        <w:tc>
-          <w:tcPr>
-            <w:tcW w:w="3847" w:type="dxa"/>
-          </w:tcPr>
-          <w:p>
-            <w:pPr>
-              <w:pStyle w:val="BodyText"/>
-              <w:spacing w:after="0"/>
-            </w:pPr>
-            <w:r>
-              <w:t>Thống kê theo tuần đó các thức uống nào được bán nhiều và thấp nhất</w:t>
-            </w:r>
-          </w:p>
-        </w:tc>
-      </w:tr>
-      <w:tr>
-        <w:tc>
-          <w:tcPr>
-            <w:tcW w:w="801" w:type="dxa"/>
-          </w:tcPr>
-          <w:p>
-            <w:pPr>
-              <w:pStyle w:val="BodyText"/>
-              <w:spacing w:after="0"/>
-            </w:pPr>
-            <w:r>
-              <w:t>13</w:t>
-            </w:r>
-          </w:p>
-        </w:tc>
-        <w:tc>
-          <w:tcPr>
-            <w:tcW w:w="2110" w:type="dxa"/>
-          </w:tcPr>
-          <w:p>
-            <w:pPr>
-              <w:pStyle w:val="BodyText"/>
-              <w:spacing w:after="0"/>
-            </w:pPr>
-            <w:r>
-              <w:t>Thống kê theo tháng</w:t>
-            </w:r>
-            <w:r>
-              <w:t>(kế thừa lớp Thống kê)</w:t>
-            </w:r>
-          </w:p>
-        </w:tc>
-        <w:tc>
-          <w:tcPr>
-            <w:tcW w:w="2110" w:type="dxa"/>
-          </w:tcPr>
-          <w:p>
-            <w:pPr>
-              <w:pStyle w:val="BodyText"/>
-              <w:spacing w:after="0"/>
-              <w:jc w:val="center"/>
-            </w:pPr>
-            <w:r>
-              <w:t>Interface</w:t>
-            </w:r>
-          </w:p>
-        </w:tc>
-        <w:tc>
-          <w:tcPr>
-            <w:tcW w:w="3847" w:type="dxa"/>
-          </w:tcPr>
-          <w:p>
-            <w:pPr>
-              <w:pStyle w:val="BodyText"/>
-              <w:spacing w:after="0"/>
-            </w:pPr>
-            <w:r>
-              <w:t>Thống kê theo tháng để đưa ra chiến lược cho tháng tới</w:t>
-            </w:r>
-          </w:p>
-        </w:tc>
-      </w:tr>
-      <w:tr>
-        <w:tc>
-          <w:tcPr>
-            <w:tcW w:w="801" w:type="dxa"/>
-          </w:tcPr>
-          <w:p>
-            <w:pPr>
-              <w:pStyle w:val="BodyText"/>
-              <w:spacing w:after="0"/>
-            </w:pPr>
-            <w:r>
-              <w:t>14</w:t>
-            </w:r>
-          </w:p>
-        </w:tc>
-        <w:tc>
-          <w:tcPr>
-            <w:tcW w:w="2110" w:type="dxa"/>
-          </w:tcPr>
-          <w:p>
-            <w:pPr>
-              <w:pStyle w:val="BodyText"/>
-              <w:spacing w:after="0"/>
-            </w:pPr>
-            <w:r>
-              <w:t>Thống kê theo quý</w:t>
-            </w:r>
-            <w:r>
-              <w:t>(kế thừa lớp Thống kê)</w:t>
-            </w:r>
-          </w:p>
-        </w:tc>
-        <w:tc>
-          <w:tcPr>
-            <w:tcW w:w="2110" w:type="dxa"/>
-          </w:tcPr>
-          <w:p>
-            <w:pPr>
-              <w:pStyle w:val="BodyText"/>
-              <w:spacing w:after="0"/>
-              <w:jc w:val="center"/>
-            </w:pPr>
-            <w:r>
-              <w:t>Interface</w:t>
-            </w:r>
-          </w:p>
-        </w:tc>
-        <w:tc>
-          <w:tcPr>
-            <w:tcW w:w="3847" w:type="dxa"/>
-          </w:tcPr>
-          <w:p>
-            <w:pPr>
-              <w:pStyle w:val="BodyText"/>
-              <w:spacing w:after="0"/>
-            </w:pPr>
-            <w:r>
-              <w:t>Thấy được doanh thu của thời gian ngắn trong 1 năm</w:t>
-            </w:r>
-          </w:p>
-        </w:tc>
-      </w:tr>
-      <w:tr>
-        <w:tc>
-          <w:tcPr>
-            <w:tcW w:w="801" w:type="dxa"/>
-          </w:tcPr>
-          <w:p>
-            <w:pPr>
-              <w:pStyle w:val="BodyText"/>
-              <w:spacing w:after="0"/>
-            </w:pPr>
-            <w:r>
-              <w:t>15</w:t>
-            </w:r>
-          </w:p>
-        </w:tc>
-        <w:tc>
-          <w:tcPr>
-            <w:tcW w:w="2110" w:type="dxa"/>
-          </w:tcPr>
-          <w:p>
-            <w:pPr>
-              <w:pStyle w:val="BodyText"/>
-              <w:spacing w:after="0"/>
-            </w:pPr>
-            <w:r>
-              <w:t xml:space="preserve">Thống kê theo </w:t>
-            </w:r>
-            <w:r>
-              <w:lastRenderedPageBreak/>
-              <w:t>năm</w:t>
-            </w:r>
-            <w:r>
-              <w:t>(kế thừa lớp Thống kê)</w:t>
-            </w:r>
-          </w:p>
-        </w:tc>
-        <w:tc>
-          <w:tcPr>
-            <w:tcW w:w="2110" w:type="dxa"/>
-          </w:tcPr>
-          <w:p>
-            <w:pPr>
-              <w:pStyle w:val="BodyText"/>
-              <w:spacing w:after="0"/>
-              <w:jc w:val="center"/>
-            </w:pPr>
-            <w:r>
-              <w:lastRenderedPageBreak/>
-              <w:t>Interface</w:t>
-            </w:r>
-          </w:p>
-        </w:tc>
-        <w:tc>
-          <w:tcPr>
-            <w:tcW w:w="3847" w:type="dxa"/>
-          </w:tcPr>
-          <w:p>
-            <w:pPr>
-              <w:pStyle w:val="BodyText"/>
-              <w:spacing w:after="0"/>
-            </w:pPr>
-            <w:r>
-              <w:t xml:space="preserve">Thống kê doanh thu 1 năm qua của </w:t>
-            </w:r>
-            <w:r>
-              <w:lastRenderedPageBreak/>
-              <w:t>cửa hàng như thế nào</w:t>
-            </w:r>
-          </w:p>
-        </w:tc>
-      </w:tr>
-      <w:tr>
-        <w:tc>
-          <w:tcPr>
-            <w:tcW w:w="801" w:type="dxa"/>
-          </w:tcPr>
-          <w:p>
-            <w:pPr>
-              <w:pStyle w:val="BodyText"/>
-              <w:spacing w:after="0"/>
-              <w:rPr>
-                <w:lang w:val="en-US"/>
-              </w:rPr>
-            </w:pPr>
-            <w:r>
-              <w:rPr>
-                <w:lang w:val="en-US"/>
-              </w:rPr>
-              <w:lastRenderedPageBreak/>
-              <w:t>16</w:t>
-            </w:r>
-          </w:p>
-        </w:tc>
-        <w:tc>
-          <w:tcPr>
-            <w:tcW w:w="2110" w:type="dxa"/>
-          </w:tcPr>
-          <w:p>
-            <w:pPr>
-              <w:pStyle w:val="BodyText"/>
-              <w:spacing w:after="0"/>
-              <w:rPr>
-                <w:lang w:val="en-US"/>
-              </w:rPr>
-            </w:pPr>
-            <w:r>
-              <w:rPr>
-                <w:lang w:val="en-US"/>
-              </w:rPr>
-              <w:t>Tài khoản</w:t>
-            </w:r>
-          </w:p>
-        </w:tc>
-        <w:tc>
-          <w:tcPr>
-            <w:tcW w:w="2110" w:type="dxa"/>
-          </w:tcPr>
-          <w:p>
-            <w:pPr>
-              <w:pStyle w:val="BodyText"/>
-              <w:spacing w:after="0"/>
-              <w:jc w:val="center"/>
-              <w:rPr>
-                <w:lang w:val="en-US"/>
-              </w:rPr>
-            </w:pPr>
-            <w:r>
-              <w:rPr>
-                <w:lang w:val="en-US"/>
-              </w:rPr>
-              <w:t>Interface</w:t>
-            </w:r>
-          </w:p>
-        </w:tc>
-        <w:tc>
-          <w:tcPr>
-            <w:tcW w:w="3847" w:type="dxa"/>
-          </w:tcPr>
-          <w:p>
-            <w:pPr>
-              <w:pStyle w:val="BodyText"/>
-              <w:spacing w:after="0"/>
-              <w:rPr>
-                <w:lang w:val="en-US"/>
-              </w:rPr>
-            </w:pPr>
-            <w:r>
-              <w:rPr>
-                <w:lang w:val="en-US"/>
-              </w:rPr>
-              <w:t>Tài khoản để đăng nhập vào phần mềm</w:t>
-            </w:r>
-          </w:p>
-        </w:tc>
-      </w:tr>
-      <w:tr>
-        <w:tc>
-          <w:tcPr>
-            <w:tcW w:w="801" w:type="dxa"/>
-          </w:tcPr>
-          <w:p>
-            <w:pPr>
-              <w:pStyle w:val="BodyText"/>
-              <w:spacing w:after="0"/>
-              <w:rPr>
-                <w:lang w:val="en-US"/>
-              </w:rPr>
-            </w:pPr>
-            <w:r>
-              <w:t>1</w:t>
-            </w:r>
-            <w:r>
-              <w:rPr>
-                <w:lang w:val="en-US"/>
-              </w:rPr>
-              <w:t>7</w:t>
-            </w:r>
-          </w:p>
-        </w:tc>
-        <w:tc>
-          <w:tcPr>
-            <w:tcW w:w="2110" w:type="dxa"/>
-          </w:tcPr>
-          <w:p>
-            <w:pPr>
-              <w:pStyle w:val="BodyText"/>
-              <w:spacing w:after="0"/>
-              <w:rPr>
-                <w:lang w:val="en-US"/>
-              </w:rPr>
-            </w:pPr>
-            <w:r>
-              <w:t xml:space="preserve">Quan hệ </w:t>
-            </w:r>
-            <w:r>
-              <w:rPr>
-                <w:lang w:val="en-US"/>
-              </w:rPr>
-              <w:t>Generalization</w:t>
-            </w:r>
-          </w:p>
-        </w:tc>
-        <w:tc>
-          <w:tcPr>
-            <w:tcW w:w="2110" w:type="dxa"/>
-          </w:tcPr>
-          <w:p>
-            <w:pPr>
-              <w:pStyle w:val="BodyText"/>
-              <w:spacing w:after="0"/>
-              <w:jc w:val="center"/>
-            </w:pPr>
-          </w:p>
-        </w:tc>
-        <w:tc>
-          <w:tcPr>
-            <w:tcW w:w="3847" w:type="dxa"/>
-          </w:tcPr>
-          <w:p>
-            <w:pPr>
-              <w:pStyle w:val="BodyText"/>
-              <w:spacing w:after="0"/>
-            </w:pPr>
-            <w:r>
-              <w:t>Đối tượng cụ thể sẽ kế thừa các thuộc tính và phương thức của đối tượng tổng quát</w:t>
-            </w:r>
-          </w:p>
-        </w:tc>
-      </w:tr>
-      <w:tr>
-        <w:tc>
-          <w:tcPr>
-            <w:tcW w:w="801" w:type="dxa"/>
-          </w:tcPr>
-          <w:p>
-            <w:pPr>
-              <w:pStyle w:val="BodyText"/>
-              <w:spacing w:after="0"/>
-              <w:rPr>
-                <w:lang w:val="en-US"/>
-              </w:rPr>
-            </w:pPr>
-            <w:r>
-              <w:t>1</w:t>
-            </w:r>
-            <w:r>
-              <w:rPr>
-                <w:lang w:val="en-US"/>
-              </w:rPr>
-              <w:t>8</w:t>
-            </w:r>
-          </w:p>
-        </w:tc>
-        <w:tc>
-          <w:tcPr>
-            <w:tcW w:w="2110" w:type="dxa"/>
-          </w:tcPr>
-          <w:p>
-            <w:pPr>
-              <w:pStyle w:val="BodyText"/>
-              <w:spacing w:after="0"/>
-            </w:pPr>
-            <w:r>
-              <w:t>Quan hệ Association</w:t>
-            </w:r>
-          </w:p>
-        </w:tc>
-        <w:tc>
-          <w:tcPr>
-            <w:tcW w:w="2110" w:type="dxa"/>
-          </w:tcPr>
-          <w:p>
-            <w:pPr>
-              <w:pStyle w:val="BodyText"/>
-              <w:spacing w:after="0"/>
-              <w:jc w:val="center"/>
-            </w:pPr>
-          </w:p>
-        </w:tc>
-        <w:tc>
-          <w:tcPr>
-            <w:tcW w:w="3847" w:type="dxa"/>
-          </w:tcPr>
-          <w:p>
-            <w:pPr>
-              <w:pStyle w:val="BodyText"/>
+              <w:pStyle w:val="ThnVnban"/>
               <w:spacing w:after="0"/>
             </w:pPr>
             <w:r>
@@ -2825,17 +2423,17 @@
     </w:tbl>
     <w:p>
       <w:pPr>
-        <w:pStyle w:val="Heading2"/>
-      </w:pPr>
-      <w:bookmarkStart w:id="5" w:name="_Toc6431288"/>
+        <w:pStyle w:val="u2"/>
+      </w:pPr>
+      <w:bookmarkStart w:id="4" w:name="_Toc6431288"/>
       <w:r>
         <w:t>Mô tả chi tiết từng lớp đối tượng</w:t>
       </w:r>
-      <w:bookmarkEnd w:id="5"/>
+      <w:bookmarkEnd w:id="4"/>
     </w:p>
     <w:p>
       <w:pPr>
-        <w:pStyle w:val="BodyText"/>
+        <w:pStyle w:val="ThnVnban"/>
         <w:keepLines w:val="0"/>
         <w:widowControl/>
         <w:spacing w:after="0"/>
@@ -2849,21 +2447,21 @@
     </w:p>
     <w:tbl>
       <w:tblPr>
-        <w:tblStyle w:val="TableGrid"/>
+        <w:tblStyle w:val="LiBang"/>
         <w:tblW w:w="9576" w:type="dxa"/>
         <w:tblLook w:val="01E0" w:firstRow="1" w:lastRow="1" w:firstColumn="1" w:lastColumn="1" w:noHBand="0" w:noVBand="0"/>
       </w:tblPr>
       <w:tblGrid>
         <w:gridCol w:w="643"/>
-        <w:gridCol w:w="2163"/>
-        <w:gridCol w:w="1557"/>
-        <w:gridCol w:w="1621"/>
-        <w:gridCol w:w="3592"/>
+        <w:gridCol w:w="2167"/>
+        <w:gridCol w:w="1556"/>
+        <w:gridCol w:w="1620"/>
+        <w:gridCol w:w="3590"/>
       </w:tblGrid>
       <w:tr>
         <w:tc>
           <w:tcPr>
-            <w:tcW w:w="534" w:type="dxa"/>
+            <w:tcW w:w="643" w:type="dxa"/>
           </w:tcPr>
           <w:p>
             <w:pPr>
@@ -2879,7 +2477,7 @@
         </w:tc>
         <w:tc>
           <w:tcPr>
-            <w:tcW w:w="2190" w:type="dxa"/>
+            <w:tcW w:w="2167" w:type="dxa"/>
           </w:tcPr>
           <w:p>
             <w:pPr>
@@ -2895,7 +2493,7 @@
         </w:tc>
         <w:tc>
           <w:tcPr>
-            <w:tcW w:w="1566" w:type="dxa"/>
+            <w:tcW w:w="1556" w:type="dxa"/>
           </w:tcPr>
           <w:p>
             <w:pPr>
@@ -2917,7 +2515,7 @@
         </w:tc>
         <w:tc>
           <w:tcPr>
-            <w:tcW w:w="1640" w:type="dxa"/>
+            <w:tcW w:w="1620" w:type="dxa"/>
           </w:tcPr>
           <w:p>
             <w:pPr>
@@ -2933,7 +2531,7 @@
         </w:tc>
         <w:tc>
           <w:tcPr>
-            <w:tcW w:w="3646" w:type="dxa"/>
+            <w:tcW w:w="3590" w:type="dxa"/>
           </w:tcPr>
           <w:p>
             <w:pPr>
@@ -2951,11 +2549,11 @@
       <w:tr>
         <w:tc>
           <w:tcPr>
-            <w:tcW w:w="534" w:type="dxa"/>
-          </w:tcPr>
-          <w:p>
-            <w:pPr>
-              <w:pStyle w:val="BodyText"/>
+            <w:tcW w:w="643" w:type="dxa"/>
+          </w:tcPr>
+          <w:p>
+            <w:pPr>
+              <w:pStyle w:val="ThnVnban"/>
               <w:spacing w:after="0"/>
             </w:pPr>
             <w:r>
@@ -2965,21 +2563,30 @@
         </w:tc>
         <w:tc>
           <w:tcPr>
-            <w:tcW w:w="2190" w:type="dxa"/>
-          </w:tcPr>
-          <w:p>
-            <w:pPr>
-              <w:pStyle w:val="BodyText"/>
+            <w:tcW w:w="2167" w:type="dxa"/>
+          </w:tcPr>
+          <w:p>
+            <w:pPr>
+              <w:pStyle w:val="ThnVnban"/>
               <w:spacing w:after="0"/>
               <w:jc w:val="center"/>
             </w:pPr>
             <w:r>
-              <w:t>(Thức uống)</w:t>
-            </w:r>
-          </w:p>
-          <w:p>
-            <w:pPr>
-              <w:pStyle w:val="BodyText"/>
+              <w:t>(</w:t>
+            </w:r>
+            <w:r>
+              <w:rPr>
+                <w:lang w:val="en-US"/>
+              </w:rPr>
+              <w:t>Sản phẩm</w:t>
+            </w:r>
+            <w:r>
+              <w:t>)</w:t>
+            </w:r>
+          </w:p>
+          <w:p>
+            <w:pPr>
+              <w:pStyle w:val="ThnVnban"/>
               <w:spacing w:after="0"/>
               <w:jc w:val="both"/>
             </w:pPr>
@@ -2989,14 +2596,14 @@
           </w:p>
           <w:p>
             <w:pPr>
-              <w:pStyle w:val="BodyText"/>
+              <w:pStyle w:val="ThnVnban"/>
               <w:spacing w:after="0"/>
               <w:jc w:val="both"/>
             </w:pPr>
           </w:p>
           <w:p>
             <w:pPr>
-              <w:pStyle w:val="BodyText"/>
+              <w:pStyle w:val="ThnVnban"/>
               <w:spacing w:after="0"/>
               <w:jc w:val="both"/>
             </w:pPr>
@@ -3006,7 +2613,7 @@
           </w:p>
           <w:p>
             <w:pPr>
-              <w:pStyle w:val="BodyText"/>
+              <w:pStyle w:val="ThnVnban"/>
               <w:spacing w:after="0"/>
               <w:jc w:val="both"/>
             </w:pPr>
@@ -3016,14 +2623,14 @@
           </w:p>
           <w:p>
             <w:pPr>
-              <w:pStyle w:val="BodyText"/>
+              <w:pStyle w:val="ThnVnban"/>
               <w:spacing w:after="0"/>
               <w:jc w:val="both"/>
             </w:pPr>
           </w:p>
           <w:p>
             <w:pPr>
-              <w:pStyle w:val="BodyText"/>
+              <w:pStyle w:val="ThnVnban"/>
               <w:spacing w:after="0"/>
               <w:jc w:val="both"/>
             </w:pPr>
@@ -3033,7 +2640,7 @@
           </w:p>
           <w:p>
             <w:pPr>
-              <w:pStyle w:val="BodyText"/>
+              <w:pStyle w:val="ThnVnban"/>
               <w:spacing w:after="0"/>
               <w:jc w:val="both"/>
             </w:pPr>
@@ -3043,7 +2650,7 @@
           </w:p>
           <w:p>
             <w:pPr>
-              <w:pStyle w:val="BodyText"/>
+              <w:pStyle w:val="ThnVnban"/>
               <w:spacing w:after="0"/>
               <w:jc w:val="both"/>
             </w:pPr>
@@ -3053,14 +2660,14 @@
           </w:p>
           <w:p>
             <w:pPr>
-              <w:pStyle w:val="BodyText"/>
+              <w:pStyle w:val="ThnVnban"/>
               <w:spacing w:after="0"/>
               <w:jc w:val="both"/>
             </w:pPr>
           </w:p>
           <w:p>
             <w:pPr>
-              <w:pStyle w:val="BodyText"/>
+              <w:pStyle w:val="ThnVnban"/>
               <w:spacing w:after="0"/>
               <w:jc w:val="both"/>
               <w:rPr>
@@ -3074,23 +2681,39 @@
               <w:t>Hình ảnh</w:t>
             </w:r>
           </w:p>
-        </w:tc>
-        <w:tc>
-          <w:tcPr>
-            <w:tcW w:w="1566" w:type="dxa"/>
-          </w:tcPr>
-          <w:p>
-            <w:pPr>
-              <w:pStyle w:val="BodyText"/>
-              <w:spacing w:after="0"/>
-              <w:rPr>
-                <w:lang w:val="en-US"/>
-              </w:rPr>
-            </w:pPr>
-          </w:p>
-          <w:p>
-            <w:pPr>
-              <w:pStyle w:val="BodyText"/>
+          <w:p>
+            <w:pPr>
+              <w:pStyle w:val="ThnVnban"/>
+              <w:spacing w:after="0"/>
+              <w:jc w:val="both"/>
+              <w:rPr>
+                <w:lang w:val="en-US"/>
+              </w:rPr>
+            </w:pPr>
+            <w:r>
+              <w:rPr>
+                <w:lang w:val="en-US"/>
+              </w:rPr>
+              <w:t>isDeleted</w:t>
+            </w:r>
+          </w:p>
+        </w:tc>
+        <w:tc>
+          <w:tcPr>
+            <w:tcW w:w="1556" w:type="dxa"/>
+          </w:tcPr>
+          <w:p>
+            <w:pPr>
+              <w:pStyle w:val="ThnVnban"/>
+              <w:spacing w:after="0"/>
+              <w:rPr>
+                <w:lang w:val="en-US"/>
+              </w:rPr>
+            </w:pPr>
+          </w:p>
+          <w:p>
+            <w:pPr>
+              <w:pStyle w:val="ThnVnban"/>
               <w:spacing w:after="0"/>
             </w:pPr>
             <w:r>
@@ -3102,13 +2725,13 @@
           </w:p>
           <w:p>
             <w:pPr>
-              <w:pStyle w:val="BodyText"/>
-              <w:spacing w:after="0"/>
-            </w:pPr>
-          </w:p>
-          <w:p>
-            <w:pPr>
-              <w:pStyle w:val="BodyText"/>
+              <w:pStyle w:val="ThnVnban"/>
+              <w:spacing w:after="0"/>
+            </w:pPr>
+          </w:p>
+          <w:p>
+            <w:pPr>
+              <w:pStyle w:val="ThnVnban"/>
               <w:spacing w:after="0"/>
             </w:pPr>
             <w:r>
@@ -3117,7 +2740,7 @@
           </w:p>
           <w:p>
             <w:pPr>
-              <w:pStyle w:val="BodyText"/>
+              <w:pStyle w:val="ThnVnban"/>
               <w:spacing w:after="0"/>
             </w:pPr>
             <w:r>
@@ -3126,13 +2749,13 @@
           </w:p>
           <w:p>
             <w:pPr>
-              <w:pStyle w:val="BodyText"/>
-              <w:spacing w:after="0"/>
-            </w:pPr>
-          </w:p>
-          <w:p>
-            <w:pPr>
-              <w:pStyle w:val="BodyText"/>
+              <w:pStyle w:val="ThnVnban"/>
+              <w:spacing w:after="0"/>
+            </w:pPr>
+          </w:p>
+          <w:p>
+            <w:pPr>
+              <w:pStyle w:val="ThnVnban"/>
               <w:spacing w:after="0"/>
               <w:rPr>
                 <w:lang w:val="en-US"/>
@@ -3147,7 +2770,7 @@
           </w:p>
           <w:p>
             <w:pPr>
-              <w:pStyle w:val="BodyText"/>
+              <w:pStyle w:val="ThnVnban"/>
               <w:spacing w:after="0"/>
             </w:pPr>
             <w:r>
@@ -3156,7 +2779,7 @@
           </w:p>
           <w:p>
             <w:pPr>
-              <w:pStyle w:val="BodyText"/>
+              <w:pStyle w:val="ThnVnban"/>
               <w:spacing w:after="0"/>
               <w:rPr>
                 <w:lang w:val="en-US"/>
@@ -3171,16 +2794,16 @@
           </w:p>
           <w:p>
             <w:pPr>
-              <w:pStyle w:val="BodyText"/>
-              <w:spacing w:after="0"/>
-              <w:rPr>
-                <w:lang w:val="en-US"/>
-              </w:rPr>
-            </w:pPr>
-          </w:p>
-          <w:p>
-            <w:pPr>
-              <w:pStyle w:val="BodyText"/>
+              <w:pStyle w:val="ThnVnban"/>
+              <w:spacing w:after="0"/>
+              <w:rPr>
+                <w:lang w:val="en-US"/>
+              </w:rPr>
+            </w:pPr>
+          </w:p>
+          <w:p>
+            <w:pPr>
+              <w:pStyle w:val="ThnVnban"/>
               <w:spacing w:after="0"/>
               <w:rPr>
                 <w:lang w:val="en-US"/>
@@ -3193,31 +2816,46 @@
               <w:t>Private</w:t>
             </w:r>
           </w:p>
-        </w:tc>
-        <w:tc>
-          <w:tcPr>
-            <w:tcW w:w="1640" w:type="dxa"/>
-          </w:tcPr>
-          <w:p>
-            <w:pPr>
-              <w:pStyle w:val="BodyText"/>
-              <w:spacing w:after="0"/>
-            </w:pPr>
-          </w:p>
-        </w:tc>
-        <w:tc>
-          <w:tcPr>
-            <w:tcW w:w="3646" w:type="dxa"/>
-          </w:tcPr>
-          <w:p>
-            <w:pPr>
-              <w:pStyle w:val="BodyText"/>
-              <w:spacing w:after="0"/>
-            </w:pPr>
-          </w:p>
-          <w:p>
-            <w:pPr>
-              <w:pStyle w:val="BodyText"/>
+          <w:p>
+            <w:pPr>
+              <w:pStyle w:val="ThnVnban"/>
+              <w:spacing w:after="0"/>
+              <w:rPr>
+                <w:lang w:val="en-US"/>
+              </w:rPr>
+            </w:pPr>
+            <w:r>
+              <w:rPr>
+                <w:lang w:val="en-US"/>
+              </w:rPr>
+              <w:t>Private</w:t>
+            </w:r>
+          </w:p>
+        </w:tc>
+        <w:tc>
+          <w:tcPr>
+            <w:tcW w:w="1620" w:type="dxa"/>
+          </w:tcPr>
+          <w:p>
+            <w:pPr>
+              <w:pStyle w:val="ThnVnban"/>
+              <w:spacing w:after="0"/>
+            </w:pPr>
+          </w:p>
+        </w:tc>
+        <w:tc>
+          <w:tcPr>
+            <w:tcW w:w="3590" w:type="dxa"/>
+          </w:tcPr>
+          <w:p>
+            <w:pPr>
+              <w:pStyle w:val="ThnVnban"/>
+              <w:spacing w:after="0"/>
+            </w:pPr>
+          </w:p>
+          <w:p>
+            <w:pPr>
+              <w:pStyle w:val="ThnVnban"/>
               <w:spacing w:after="0"/>
             </w:pPr>
             <w:r>
@@ -3226,7 +2864,7 @@
           </w:p>
           <w:p>
             <w:pPr>
-              <w:pStyle w:val="BodyText"/>
+              <w:pStyle w:val="ThnVnban"/>
               <w:spacing w:after="0"/>
             </w:pPr>
             <w:r>
@@ -3235,7 +2873,7 @@
           </w:p>
           <w:p>
             <w:pPr>
-              <w:pStyle w:val="BodyText"/>
+              <w:pStyle w:val="ThnVnban"/>
               <w:spacing w:after="0"/>
             </w:pPr>
             <w:r>
@@ -3244,7 +2882,7 @@
           </w:p>
           <w:p>
             <w:pPr>
-              <w:pStyle w:val="BodyText"/>
+              <w:pStyle w:val="ThnVnban"/>
               <w:spacing w:after="0"/>
             </w:pPr>
             <w:r>
@@ -3253,7 +2891,7 @@
           </w:p>
           <w:p>
             <w:pPr>
-              <w:pStyle w:val="BodyText"/>
+              <w:pStyle w:val="ThnVnban"/>
               <w:spacing w:after="0"/>
             </w:pPr>
             <w:r>
@@ -3262,7 +2900,7 @@
           </w:p>
           <w:p>
             <w:pPr>
-              <w:pStyle w:val="BodyText"/>
+              <w:pStyle w:val="ThnVnban"/>
               <w:spacing w:after="0"/>
             </w:pPr>
             <w:r>
@@ -3271,7 +2909,7 @@
           </w:p>
           <w:p>
             <w:pPr>
-              <w:pStyle w:val="BodyText"/>
+              <w:pStyle w:val="ThnVnban"/>
               <w:spacing w:after="0"/>
               <w:rPr>
                 <w:lang w:val="en-US"/>
@@ -3282,6 +2920,21 @@
                 <w:lang w:val="en-US"/>
               </w:rPr>
               <w:t>Đường dẫn hình ảnh sản phẩm</w:t>
+            </w:r>
+          </w:p>
+          <w:p>
+            <w:pPr>
+              <w:pStyle w:val="ThnVnban"/>
+              <w:spacing w:after="0"/>
+              <w:rPr>
+                <w:lang w:val="en-US"/>
+              </w:rPr>
+            </w:pPr>
+            <w:r>
+              <w:rPr>
+                <w:lang w:val="en-US"/>
+              </w:rPr>
+              <w:t>Kiểm tra sản phẩm còn tồn tại không</w:t>
             </w:r>
           </w:p>
         </w:tc>
@@ -3289,11 +2942,11 @@
       <w:tr>
         <w:tc>
           <w:tcPr>
-            <w:tcW w:w="534" w:type="dxa"/>
-          </w:tcPr>
-          <w:p>
-            <w:pPr>
-              <w:pStyle w:val="BodyText"/>
+            <w:tcW w:w="643" w:type="dxa"/>
+          </w:tcPr>
+          <w:p>
+            <w:pPr>
+              <w:pStyle w:val="ThnVnban"/>
               <w:spacing w:after="0"/>
             </w:pPr>
             <w:r>
@@ -3303,21 +2956,30 @@
         </w:tc>
         <w:tc>
           <w:tcPr>
-            <w:tcW w:w="2190" w:type="dxa"/>
-          </w:tcPr>
-          <w:p>
-            <w:pPr>
-              <w:pStyle w:val="BodyText"/>
+            <w:tcW w:w="2167" w:type="dxa"/>
+          </w:tcPr>
+          <w:p>
+            <w:pPr>
+              <w:pStyle w:val="ThnVnban"/>
               <w:spacing w:after="0"/>
               <w:jc w:val="center"/>
             </w:pPr>
             <w:r>
-              <w:t>(Nhóm thức uống)</w:t>
-            </w:r>
-          </w:p>
-          <w:p>
-            <w:pPr>
-              <w:pStyle w:val="BodyText"/>
+              <w:t xml:space="preserve">(Nhóm </w:t>
+            </w:r>
+            <w:r>
+              <w:rPr>
+                <w:lang w:val="en-US"/>
+              </w:rPr>
+              <w:t>sản phẩm</w:t>
+            </w:r>
+            <w:r>
+              <w:t>)</w:t>
+            </w:r>
+          </w:p>
+          <w:p>
+            <w:pPr>
+              <w:pStyle w:val="ThnVnban"/>
               <w:spacing w:after="0"/>
             </w:pPr>
             <w:r>
@@ -3329,7 +2991,7 @@
           </w:p>
           <w:p>
             <w:pPr>
-              <w:pStyle w:val="BodyText"/>
+              <w:pStyle w:val="ThnVnban"/>
               <w:spacing w:after="0"/>
             </w:pPr>
             <w:r>
@@ -3338,30 +3000,45 @@
           </w:p>
           <w:p>
             <w:pPr>
-              <w:pStyle w:val="BodyText"/>
-              <w:spacing w:after="0"/>
-              <w:rPr>
-                <w:lang w:val="en-US"/>
-              </w:rPr>
-            </w:pPr>
-          </w:p>
-        </w:tc>
-        <w:tc>
-          <w:tcPr>
-            <w:tcW w:w="1566" w:type="dxa"/>
-          </w:tcPr>
-          <w:p>
-            <w:pPr>
-              <w:pStyle w:val="BodyText"/>
-              <w:spacing w:after="0"/>
-              <w:rPr>
-                <w:lang w:val="en-US"/>
-              </w:rPr>
-            </w:pPr>
-          </w:p>
-          <w:p>
-            <w:pPr>
-              <w:pStyle w:val="BodyText"/>
+              <w:pStyle w:val="ThnVnban"/>
+              <w:spacing w:after="0"/>
+              <w:rPr>
+                <w:lang w:val="en-US"/>
+              </w:rPr>
+            </w:pPr>
+          </w:p>
+          <w:p>
+            <w:pPr>
+              <w:pStyle w:val="ThnVnban"/>
+              <w:spacing w:after="0"/>
+              <w:rPr>
+                <w:lang w:val="en-US"/>
+              </w:rPr>
+            </w:pPr>
+            <w:r>
+              <w:rPr>
+                <w:lang w:val="en-US"/>
+              </w:rPr>
+              <w:t>isDeleted</w:t>
+            </w:r>
+          </w:p>
+        </w:tc>
+        <w:tc>
+          <w:tcPr>
+            <w:tcW w:w="1556" w:type="dxa"/>
+          </w:tcPr>
+          <w:p>
+            <w:pPr>
+              <w:pStyle w:val="ThnVnban"/>
+              <w:spacing w:after="0"/>
+              <w:rPr>
+                <w:lang w:val="en-US"/>
+              </w:rPr>
+            </w:pPr>
+          </w:p>
+          <w:p>
+            <w:pPr>
+              <w:pStyle w:val="ThnVnban"/>
               <w:spacing w:after="0"/>
               <w:rPr>
                 <w:lang w:val="en-US"/>
@@ -3376,7 +3053,7 @@
           </w:p>
           <w:p>
             <w:pPr>
-              <w:pStyle w:val="BodyText"/>
+              <w:pStyle w:val="ThnVnban"/>
               <w:spacing w:after="0"/>
               <w:rPr>
                 <w:lang w:val="en-US"/>
@@ -3389,31 +3066,55 @@
               <w:t>Private</w:t>
             </w:r>
           </w:p>
-        </w:tc>
-        <w:tc>
-          <w:tcPr>
-            <w:tcW w:w="1640" w:type="dxa"/>
-          </w:tcPr>
-          <w:p>
-            <w:pPr>
-              <w:pStyle w:val="BodyText"/>
-              <w:spacing w:after="0"/>
-            </w:pPr>
-          </w:p>
-        </w:tc>
-        <w:tc>
-          <w:tcPr>
-            <w:tcW w:w="3646" w:type="dxa"/>
-          </w:tcPr>
-          <w:p>
-            <w:pPr>
-              <w:pStyle w:val="BodyText"/>
-              <w:spacing w:after="0"/>
-            </w:pPr>
-          </w:p>
-          <w:p>
-            <w:pPr>
-              <w:pStyle w:val="BodyText"/>
+          <w:p>
+            <w:pPr>
+              <w:pStyle w:val="ThnVnban"/>
+              <w:spacing w:after="0"/>
+              <w:rPr>
+                <w:lang w:val="en-US"/>
+              </w:rPr>
+            </w:pPr>
+          </w:p>
+          <w:p>
+            <w:pPr>
+              <w:pStyle w:val="ThnVnban"/>
+              <w:spacing w:after="0"/>
+              <w:rPr>
+                <w:lang w:val="en-US"/>
+              </w:rPr>
+            </w:pPr>
+            <w:r>
+              <w:rPr>
+                <w:lang w:val="en-US"/>
+              </w:rPr>
+              <w:t>Private</w:t>
+            </w:r>
+          </w:p>
+        </w:tc>
+        <w:tc>
+          <w:tcPr>
+            <w:tcW w:w="1620" w:type="dxa"/>
+          </w:tcPr>
+          <w:p>
+            <w:pPr>
+              <w:pStyle w:val="ThnVnban"/>
+              <w:spacing w:after="0"/>
+            </w:pPr>
+          </w:p>
+        </w:tc>
+        <w:tc>
+          <w:tcPr>
+            <w:tcW w:w="3590" w:type="dxa"/>
+          </w:tcPr>
+          <w:p>
+            <w:pPr>
+              <w:pStyle w:val="ThnVnban"/>
+              <w:spacing w:after="0"/>
+            </w:pPr>
+          </w:p>
+          <w:p>
+            <w:pPr>
+              <w:pStyle w:val="ThnVnban"/>
               <w:spacing w:after="0"/>
               <w:rPr>
                 <w:lang w:val="en-US"/>
@@ -3428,11 +3129,35 @@
           </w:p>
           <w:p>
             <w:pPr>
-              <w:pStyle w:val="BodyText"/>
-              <w:spacing w:after="0"/>
-            </w:pPr>
-            <w:r>
-              <w:t>Cho biết tên các nhóm thức uống khác nhau</w:t>
+              <w:pStyle w:val="ThnVnban"/>
+              <w:spacing w:after="0"/>
+            </w:pPr>
+            <w:r>
+              <w:t xml:space="preserve">Cho biết tên các nhóm </w:t>
+            </w:r>
+            <w:r>
+              <w:rPr>
+                <w:lang w:val="en-US"/>
+              </w:rPr>
+              <w:t xml:space="preserve">sản phẩm </w:t>
+            </w:r>
+            <w:r>
+              <w:t>khác nhau</w:t>
+            </w:r>
+          </w:p>
+          <w:p>
+            <w:pPr>
+              <w:pStyle w:val="ThnVnban"/>
+              <w:spacing w:after="0"/>
+              <w:rPr>
+                <w:lang w:val="en-US"/>
+              </w:rPr>
+            </w:pPr>
+            <w:r>
+              <w:rPr>
+                <w:lang w:val="en-US"/>
+              </w:rPr>
+              <w:t>Kiểm tra nhóm sản phẩm tồn tại hay không</w:t>
             </w:r>
           </w:p>
         </w:tc>
@@ -3440,35 +3165,45 @@
       <w:tr>
         <w:tc>
           <w:tcPr>
-            <w:tcW w:w="534" w:type="dxa"/>
-          </w:tcPr>
-          <w:p>
-            <w:pPr>
-              <w:pStyle w:val="BodyText"/>
-              <w:spacing w:after="0"/>
-            </w:pPr>
-            <w:r>
+            <w:tcW w:w="643" w:type="dxa"/>
+          </w:tcPr>
+          <w:p>
+            <w:pPr>
+              <w:pStyle w:val="ThnVnban"/>
+              <w:spacing w:after="0"/>
+            </w:pPr>
+            <w:r>
+              <w:lastRenderedPageBreak/>
               <w:t>3</w:t>
             </w:r>
           </w:p>
         </w:tc>
         <w:tc>
           <w:tcPr>
-            <w:tcW w:w="2190" w:type="dxa"/>
-          </w:tcPr>
-          <w:p>
-            <w:pPr>
-              <w:pStyle w:val="BodyText"/>
+            <w:tcW w:w="2167" w:type="dxa"/>
+          </w:tcPr>
+          <w:p>
+            <w:pPr>
+              <w:pStyle w:val="ThnVnban"/>
               <w:spacing w:after="0"/>
               <w:jc w:val="center"/>
             </w:pPr>
             <w:r>
-              <w:t>(Chi tiết giỏ hàng)</w:t>
-            </w:r>
-          </w:p>
-          <w:p>
-            <w:pPr>
-              <w:pStyle w:val="BodyText"/>
+              <w:t xml:space="preserve">(Chi tiết </w:t>
+            </w:r>
+            <w:r>
+              <w:rPr>
+                <w:lang w:val="en-US"/>
+              </w:rPr>
+              <w:t>bàn ăn</w:t>
+            </w:r>
+            <w:r>
+              <w:t>)</w:t>
+            </w:r>
+          </w:p>
+          <w:p>
+            <w:pPr>
+              <w:pStyle w:val="ThnVnban"/>
               <w:spacing w:after="0"/>
             </w:pPr>
             <w:r>
@@ -3478,20 +3213,20 @@
         </w:tc>
         <w:tc>
           <w:tcPr>
-            <w:tcW w:w="1566" w:type="dxa"/>
-          </w:tcPr>
-          <w:p>
-            <w:pPr>
-              <w:pStyle w:val="BodyText"/>
-              <w:spacing w:after="0"/>
-              <w:rPr>
-                <w:lang w:val="en-US"/>
-              </w:rPr>
-            </w:pPr>
-          </w:p>
-          <w:p>
-            <w:pPr>
-              <w:pStyle w:val="BodyText"/>
+            <w:tcW w:w="1556" w:type="dxa"/>
+          </w:tcPr>
+          <w:p>
+            <w:pPr>
+              <w:pStyle w:val="ThnVnban"/>
+              <w:spacing w:after="0"/>
+              <w:rPr>
+                <w:lang w:val="en-US"/>
+              </w:rPr>
+            </w:pPr>
+          </w:p>
+          <w:p>
+            <w:pPr>
+              <w:pStyle w:val="ThnVnban"/>
               <w:spacing w:after="0"/>
               <w:rPr>
                 <w:lang w:val="en-US"/>
@@ -3507,26 +3242,44 @@
         </w:tc>
         <w:tc>
           <w:tcPr>
-            <w:tcW w:w="1640" w:type="dxa"/>
-          </w:tcPr>
-          <w:p>
-            <w:pPr>
-              <w:pStyle w:val="BodyText"/>
-              <w:spacing w:after="0"/>
-            </w:pPr>
-          </w:p>
-        </w:tc>
-        <w:tc>
-          <w:tcPr>
-            <w:tcW w:w="3646" w:type="dxa"/>
-          </w:tcPr>
-          <w:p>
-            <w:pPr>
-              <w:pStyle w:val="BodyText"/>
-              <w:spacing w:after="0"/>
-            </w:pPr>
-            <w:r>
-              <w:t>Hiện thị số lượng mỗi thức uống trong giỏ hàng</w:t>
+            <w:tcW w:w="1620" w:type="dxa"/>
+          </w:tcPr>
+          <w:p>
+            <w:pPr>
+              <w:pStyle w:val="ThnVnban"/>
+              <w:spacing w:after="0"/>
+            </w:pPr>
+          </w:p>
+        </w:tc>
+        <w:tc>
+          <w:tcPr>
+            <w:tcW w:w="3590" w:type="dxa"/>
+          </w:tcPr>
+          <w:p>
+            <w:pPr>
+              <w:pStyle w:val="ThnVnban"/>
+              <w:spacing w:after="0"/>
+              <w:rPr>
+                <w:lang w:val="en-US"/>
+              </w:rPr>
+            </w:pPr>
+            <w:r>
+              <w:t xml:space="preserve">Hiện thị số lượng mỗi </w:t>
+            </w:r>
+            <w:r>
+              <w:rPr>
+                <w:lang w:val="en-US"/>
+              </w:rPr>
+              <w:t>sản phẩm</w:t>
+            </w:r>
+            <w:r>
+              <w:t xml:space="preserve"> trong </w:t>
+            </w:r>
+            <w:r>
+              <w:rPr>
+                <w:lang w:val="en-US"/>
+              </w:rPr>
+              <w:t>mỗi bàn</w:t>
             </w:r>
           </w:p>
         </w:tc>
@@ -3534,11 +3287,11 @@
       <w:tr>
         <w:tc>
           <w:tcPr>
-            <w:tcW w:w="534" w:type="dxa"/>
-          </w:tcPr>
-          <w:p>
-            <w:pPr>
-              <w:pStyle w:val="BodyText"/>
+            <w:tcW w:w="643" w:type="dxa"/>
+          </w:tcPr>
+          <w:p>
+            <w:pPr>
+              <w:pStyle w:val="ThnVnban"/>
               <w:spacing w:after="0"/>
             </w:pPr>
             <w:r>
@@ -3548,11 +3301,11 @@
         </w:tc>
         <w:tc>
           <w:tcPr>
-            <w:tcW w:w="2190" w:type="dxa"/>
-          </w:tcPr>
-          <w:p>
-            <w:pPr>
-              <w:pStyle w:val="BodyText"/>
+            <w:tcW w:w="2167" w:type="dxa"/>
+          </w:tcPr>
+          <w:p>
+            <w:pPr>
+              <w:pStyle w:val="ThnVnban"/>
               <w:spacing w:after="0"/>
               <w:jc w:val="center"/>
             </w:pPr>
@@ -3562,7 +3315,7 @@
           </w:p>
           <w:p>
             <w:pPr>
-              <w:pStyle w:val="BodyText"/>
+              <w:pStyle w:val="ThnVnban"/>
               <w:spacing w:after="0"/>
             </w:pPr>
             <w:r>
@@ -3571,37 +3324,36 @@
           </w:p>
           <w:p>
             <w:pPr>
-              <w:pStyle w:val="BodyText"/>
-              <w:spacing w:after="0"/>
-            </w:pPr>
-          </w:p>
-          <w:p>
-            <w:pPr>
-              <w:pStyle w:val="BodyText"/>
-              <w:spacing w:after="0"/>
-            </w:pPr>
-            <w:r>
-              <w:lastRenderedPageBreak/>
+              <w:pStyle w:val="ThnVnban"/>
+              <w:spacing w:after="0"/>
+            </w:pPr>
+          </w:p>
+          <w:p>
+            <w:pPr>
+              <w:pStyle w:val="ThnVnban"/>
+              <w:spacing w:after="0"/>
+            </w:pPr>
+            <w:r>
               <w:t>Ngày lập hoá đơn</w:t>
             </w:r>
           </w:p>
         </w:tc>
         <w:tc>
           <w:tcPr>
-            <w:tcW w:w="1566" w:type="dxa"/>
-          </w:tcPr>
-          <w:p>
-            <w:pPr>
-              <w:pStyle w:val="BodyText"/>
-              <w:spacing w:after="0"/>
-              <w:rPr>
-                <w:lang w:val="en-US"/>
-              </w:rPr>
-            </w:pPr>
-          </w:p>
-          <w:p>
-            <w:pPr>
-              <w:pStyle w:val="BodyText"/>
+            <w:tcW w:w="1556" w:type="dxa"/>
+          </w:tcPr>
+          <w:p>
+            <w:pPr>
+              <w:pStyle w:val="ThnVnban"/>
+              <w:spacing w:after="0"/>
+              <w:rPr>
+                <w:lang w:val="en-US"/>
+              </w:rPr>
+            </w:pPr>
+          </w:p>
+          <w:p>
+            <w:pPr>
+              <w:pStyle w:val="ThnVnban"/>
               <w:spacing w:after="0"/>
               <w:rPr>
                 <w:lang w:val="en-US"/>
@@ -3616,63 +3368,62 @@
           </w:p>
           <w:p>
             <w:pPr>
-              <w:pStyle w:val="BodyText"/>
-              <w:spacing w:after="0"/>
-              <w:rPr>
-                <w:lang w:val="en-US"/>
-              </w:rPr>
-            </w:pPr>
-          </w:p>
-          <w:p>
-            <w:pPr>
-              <w:pStyle w:val="BodyText"/>
-              <w:spacing w:after="0"/>
-              <w:rPr>
-                <w:lang w:val="en-US"/>
-              </w:rPr>
-            </w:pPr>
-            <w:r>
-              <w:rPr>
-                <w:lang w:val="en-US"/>
-              </w:rPr>
-              <w:lastRenderedPageBreak/>
+              <w:pStyle w:val="ThnVnban"/>
+              <w:spacing w:after="0"/>
+              <w:rPr>
+                <w:lang w:val="en-US"/>
+              </w:rPr>
+            </w:pPr>
+          </w:p>
+          <w:p>
+            <w:pPr>
+              <w:pStyle w:val="ThnVnban"/>
+              <w:spacing w:after="0"/>
+              <w:rPr>
+                <w:lang w:val="en-US"/>
+              </w:rPr>
+            </w:pPr>
+            <w:r>
+              <w:rPr>
+                <w:lang w:val="en-US"/>
+              </w:rPr>
               <w:t>Public</w:t>
             </w:r>
           </w:p>
           <w:p>
             <w:pPr>
-              <w:pStyle w:val="BodyText"/>
-              <w:spacing w:after="0"/>
-              <w:rPr>
-                <w:lang w:val="en-US"/>
-              </w:rPr>
-            </w:pPr>
-          </w:p>
-        </w:tc>
-        <w:tc>
-          <w:tcPr>
-            <w:tcW w:w="1640" w:type="dxa"/>
-          </w:tcPr>
-          <w:p>
-            <w:pPr>
-              <w:pStyle w:val="BodyText"/>
-              <w:spacing w:after="0"/>
-            </w:pPr>
-          </w:p>
-        </w:tc>
-        <w:tc>
-          <w:tcPr>
-            <w:tcW w:w="3646" w:type="dxa"/>
-          </w:tcPr>
-          <w:p>
-            <w:pPr>
-              <w:pStyle w:val="BodyText"/>
-              <w:spacing w:after="0"/>
-            </w:pPr>
-          </w:p>
-          <w:p>
-            <w:pPr>
-              <w:pStyle w:val="BodyText"/>
+              <w:pStyle w:val="ThnVnban"/>
+              <w:spacing w:after="0"/>
+              <w:rPr>
+                <w:lang w:val="en-US"/>
+              </w:rPr>
+            </w:pPr>
+          </w:p>
+        </w:tc>
+        <w:tc>
+          <w:tcPr>
+            <w:tcW w:w="1620" w:type="dxa"/>
+          </w:tcPr>
+          <w:p>
+            <w:pPr>
+              <w:pStyle w:val="ThnVnban"/>
+              <w:spacing w:after="0"/>
+            </w:pPr>
+          </w:p>
+        </w:tc>
+        <w:tc>
+          <w:tcPr>
+            <w:tcW w:w="3590" w:type="dxa"/>
+          </w:tcPr>
+          <w:p>
+            <w:pPr>
+              <w:pStyle w:val="ThnVnban"/>
+              <w:spacing w:after="0"/>
+            </w:pPr>
+          </w:p>
+          <w:p>
+            <w:pPr>
+              <w:pStyle w:val="ThnVnban"/>
               <w:spacing w:after="0"/>
             </w:pPr>
             <w:r>
@@ -3681,11 +3432,10 @@
           </w:p>
           <w:p>
             <w:pPr>
-              <w:pStyle w:val="BodyText"/>
-              <w:spacing w:after="0"/>
-            </w:pPr>
-            <w:r>
-              <w:lastRenderedPageBreak/>
+              <w:pStyle w:val="ThnVnban"/>
+              <w:spacing w:after="0"/>
+            </w:pPr>
+            <w:r>
               <w:t>Xác nhận hoá đơn được lập vào ngày nào</w:t>
             </w:r>
           </w:p>
@@ -3694,26 +3444,25 @@
       <w:tr>
         <w:tc>
           <w:tcPr>
-            <w:tcW w:w="534" w:type="dxa"/>
-          </w:tcPr>
-          <w:p>
-            <w:pPr>
-              <w:pStyle w:val="BodyText"/>
-              <w:spacing w:after="0"/>
-            </w:pPr>
-            <w:r>
-              <w:lastRenderedPageBreak/>
+            <w:tcW w:w="643" w:type="dxa"/>
+          </w:tcPr>
+          <w:p>
+            <w:pPr>
+              <w:pStyle w:val="ThnVnban"/>
+              <w:spacing w:after="0"/>
+            </w:pPr>
+            <w:r>
               <w:t>5</w:t>
             </w:r>
           </w:p>
         </w:tc>
         <w:tc>
           <w:tcPr>
-            <w:tcW w:w="2190" w:type="dxa"/>
-          </w:tcPr>
-          <w:p>
-            <w:pPr>
-              <w:pStyle w:val="BodyText"/>
+            <w:tcW w:w="2167" w:type="dxa"/>
+          </w:tcPr>
+          <w:p>
+            <w:pPr>
+              <w:pStyle w:val="ThnVnban"/>
               <w:spacing w:after="0"/>
               <w:jc w:val="center"/>
             </w:pPr>
@@ -3723,7 +3472,7 @@
           </w:p>
           <w:p>
             <w:pPr>
-              <w:pStyle w:val="BodyText"/>
+              <w:pStyle w:val="ThnVnban"/>
               <w:spacing w:after="0"/>
             </w:pPr>
             <w:r>
@@ -3732,7 +3481,7 @@
           </w:p>
           <w:p>
             <w:pPr>
-              <w:pStyle w:val="BodyText"/>
+              <w:pStyle w:val="ThnVnban"/>
               <w:spacing w:after="0"/>
             </w:pPr>
             <w:r>
@@ -3742,20 +3491,20 @@
         </w:tc>
         <w:tc>
           <w:tcPr>
-            <w:tcW w:w="1566" w:type="dxa"/>
-          </w:tcPr>
-          <w:p>
-            <w:pPr>
-              <w:pStyle w:val="BodyText"/>
-              <w:spacing w:after="0"/>
-              <w:rPr>
-                <w:lang w:val="en-US"/>
-              </w:rPr>
-            </w:pPr>
-          </w:p>
-          <w:p>
-            <w:pPr>
-              <w:pStyle w:val="BodyText"/>
+            <w:tcW w:w="1556" w:type="dxa"/>
+          </w:tcPr>
+          <w:p>
+            <w:pPr>
+              <w:pStyle w:val="ThnVnban"/>
+              <w:spacing w:after="0"/>
+              <w:rPr>
+                <w:lang w:val="en-US"/>
+              </w:rPr>
+            </w:pPr>
+          </w:p>
+          <w:p>
+            <w:pPr>
+              <w:pStyle w:val="ThnVnban"/>
               <w:spacing w:after="0"/>
               <w:rPr>
                 <w:lang w:val="en-US"/>
@@ -3770,7 +3519,7 @@
           </w:p>
           <w:p>
             <w:pPr>
-              <w:pStyle w:val="BodyText"/>
+              <w:pStyle w:val="ThnVnban"/>
               <w:spacing w:after="0"/>
               <w:rPr>
                 <w:lang w:val="en-US"/>
@@ -3785,47 +3534,47 @@
           </w:p>
           <w:p>
             <w:pPr>
-              <w:pStyle w:val="BodyText"/>
-              <w:spacing w:after="0"/>
-              <w:rPr>
-                <w:lang w:val="en-US"/>
-              </w:rPr>
-            </w:pPr>
-          </w:p>
-          <w:p>
-            <w:pPr>
-              <w:pStyle w:val="BodyText"/>
-              <w:spacing w:after="0"/>
-              <w:rPr>
-                <w:lang w:val="en-US"/>
-              </w:rPr>
-            </w:pPr>
-          </w:p>
-        </w:tc>
-        <w:tc>
-          <w:tcPr>
-            <w:tcW w:w="1640" w:type="dxa"/>
-          </w:tcPr>
-          <w:p>
-            <w:pPr>
-              <w:pStyle w:val="BodyText"/>
-              <w:spacing w:after="0"/>
-            </w:pPr>
-          </w:p>
-        </w:tc>
-        <w:tc>
-          <w:tcPr>
-            <w:tcW w:w="3646" w:type="dxa"/>
-          </w:tcPr>
-          <w:p>
-            <w:pPr>
-              <w:pStyle w:val="BodyText"/>
-              <w:spacing w:after="0"/>
-            </w:pPr>
-          </w:p>
-          <w:p>
-            <w:pPr>
-              <w:pStyle w:val="BodyText"/>
+              <w:pStyle w:val="ThnVnban"/>
+              <w:spacing w:after="0"/>
+              <w:rPr>
+                <w:lang w:val="en-US"/>
+              </w:rPr>
+            </w:pPr>
+          </w:p>
+          <w:p>
+            <w:pPr>
+              <w:pStyle w:val="ThnVnban"/>
+              <w:spacing w:after="0"/>
+              <w:rPr>
+                <w:lang w:val="en-US"/>
+              </w:rPr>
+            </w:pPr>
+          </w:p>
+        </w:tc>
+        <w:tc>
+          <w:tcPr>
+            <w:tcW w:w="1620" w:type="dxa"/>
+          </w:tcPr>
+          <w:p>
+            <w:pPr>
+              <w:pStyle w:val="ThnVnban"/>
+              <w:spacing w:after="0"/>
+            </w:pPr>
+          </w:p>
+        </w:tc>
+        <w:tc>
+          <w:tcPr>
+            <w:tcW w:w="3590" w:type="dxa"/>
+          </w:tcPr>
+          <w:p>
+            <w:pPr>
+              <w:pStyle w:val="ThnVnban"/>
+              <w:spacing w:after="0"/>
+            </w:pPr>
+          </w:p>
+          <w:p>
+            <w:pPr>
+              <w:pStyle w:val="ThnVnban"/>
               <w:spacing w:after="0"/>
             </w:pPr>
             <w:r>
@@ -3834,7 +3583,7 @@
           </w:p>
           <w:p>
             <w:pPr>
-              <w:pStyle w:val="BodyText"/>
+              <w:pStyle w:val="ThnVnban"/>
               <w:spacing w:after="0"/>
             </w:pPr>
             <w:r>
@@ -3846,175 +3595,35 @@
       <w:tr>
         <w:tc>
           <w:tcPr>
-            <w:tcW w:w="534" w:type="dxa"/>
-          </w:tcPr>
-          <w:p>
-            <w:pPr>
-              <w:pStyle w:val="BodyText"/>
-              <w:spacing w:after="0"/>
-            </w:pPr>
-            <w:r>
+            <w:tcW w:w="643" w:type="dxa"/>
+          </w:tcPr>
+          <w:p>
+            <w:pPr>
+              <w:pStyle w:val="ThnVnban"/>
+              <w:spacing w:after="0"/>
+              <w:rPr>
+                <w:lang w:val="en-US"/>
+              </w:rPr>
+            </w:pPr>
+            <w:r>
+              <w:rPr>
+                <w:lang w:val="en-US"/>
+              </w:rPr>
               <w:t>6</w:t>
             </w:r>
-          </w:p>
-        </w:tc>
-        <w:tc>
-          <w:tcPr>
-            <w:tcW w:w="2190" w:type="dxa"/>
-          </w:tcPr>
-          <w:p>
-            <w:pPr>
-              <w:pStyle w:val="BodyText"/>
+            <w:bookmarkStart w:id="5" w:name="_GoBack"/>
+            <w:bookmarkEnd w:id="5"/>
+          </w:p>
+        </w:tc>
+        <w:tc>
+          <w:tcPr>
+            <w:tcW w:w="2167" w:type="dxa"/>
+          </w:tcPr>
+          <w:p>
+            <w:pPr>
+              <w:pStyle w:val="ThnVnban"/>
               <w:spacing w:after="0"/>
               <w:jc w:val="center"/>
-            </w:pPr>
-            <w:r>
-              <w:t>(Thống kê)</w:t>
-            </w:r>
-          </w:p>
-          <w:p>
-            <w:pPr>
-              <w:pStyle w:val="BodyText"/>
-              <w:spacing w:after="0"/>
-            </w:pPr>
-            <w:r>
-              <w:t>Giá trị mỗi thành phần</w:t>
-            </w:r>
-          </w:p>
-          <w:p>
-            <w:pPr>
-              <w:pStyle w:val="BodyText"/>
-              <w:spacing w:after="0"/>
-            </w:pPr>
-            <w:r>
-              <w:t>Tổng giá trị</w:t>
-            </w:r>
-          </w:p>
-        </w:tc>
-        <w:tc>
-          <w:tcPr>
-            <w:tcW w:w="1566" w:type="dxa"/>
-          </w:tcPr>
-          <w:p>
-            <w:pPr>
-              <w:pStyle w:val="BodyText"/>
-              <w:spacing w:after="0"/>
-              <w:rPr>
-                <w:lang w:val="en-US"/>
-              </w:rPr>
-            </w:pPr>
-          </w:p>
-          <w:p>
-            <w:pPr>
-              <w:pStyle w:val="BodyText"/>
-              <w:spacing w:after="0"/>
-              <w:rPr>
-                <w:lang w:val="en-US"/>
-              </w:rPr>
-            </w:pPr>
-            <w:r>
-              <w:rPr>
-                <w:lang w:val="en-US"/>
-              </w:rPr>
-              <w:t>Protected</w:t>
-            </w:r>
-          </w:p>
-          <w:p>
-            <w:pPr>
-              <w:pStyle w:val="BodyText"/>
-              <w:spacing w:after="0"/>
-              <w:rPr>
-                <w:lang w:val="en-US"/>
-              </w:rPr>
-            </w:pPr>
-          </w:p>
-          <w:p>
-            <w:pPr>
-              <w:pStyle w:val="BodyText"/>
-              <w:spacing w:after="0"/>
-              <w:rPr>
-                <w:lang w:val="en-US"/>
-              </w:rPr>
-            </w:pPr>
-            <w:r>
-              <w:rPr>
-                <w:lang w:val="en-US"/>
-              </w:rPr>
-              <w:t>Protected</w:t>
-            </w:r>
-          </w:p>
-        </w:tc>
-        <w:tc>
-          <w:tcPr>
-            <w:tcW w:w="1640" w:type="dxa"/>
-          </w:tcPr>
-          <w:p>
-            <w:pPr>
-              <w:pStyle w:val="BodyText"/>
-              <w:spacing w:after="0"/>
-            </w:pPr>
-          </w:p>
-        </w:tc>
-        <w:tc>
-          <w:tcPr>
-            <w:tcW w:w="3646" w:type="dxa"/>
-          </w:tcPr>
-          <w:p>
-            <w:pPr>
-              <w:pStyle w:val="BodyText"/>
-              <w:spacing w:after="0"/>
-            </w:pPr>
-          </w:p>
-          <w:p>
-            <w:pPr>
-              <w:pStyle w:val="BodyText"/>
-              <w:spacing w:after="0"/>
-            </w:pPr>
-            <w:r>
-              <w:t>Dễ dàng cho việc chiểm bao nhiêu phần trăm trong tổng giá trị</w:t>
-            </w:r>
-          </w:p>
-          <w:p>
-            <w:pPr>
-              <w:pStyle w:val="BodyText"/>
-              <w:spacing w:after="0"/>
-            </w:pPr>
-            <w:r>
-              <w:t>Là đơn vị cho tổng phần trăm khi thống kê</w:t>
-            </w:r>
-          </w:p>
-        </w:tc>
-      </w:tr>
-      <w:tr>
-        <w:tc>
-          <w:tcPr>
-            <w:tcW w:w="534" w:type="dxa"/>
-          </w:tcPr>
-          <w:p>
-            <w:pPr>
-              <w:pStyle w:val="BodyText"/>
-              <w:spacing w:after="0"/>
-              <w:rPr>
-                <w:lang w:val="en-US"/>
-              </w:rPr>
-            </w:pPr>
-            <w:r>
-              <w:rPr>
-                <w:lang w:val="en-US"/>
-              </w:rPr>
-              <w:t>7</w:t>
-            </w:r>
-          </w:p>
-        </w:tc>
-        <w:tc>
-          <w:tcPr>
-            <w:tcW w:w="2190" w:type="dxa"/>
-          </w:tcPr>
-          <w:p>
-            <w:pPr>
-              <w:pStyle w:val="BodyText"/>
-              <w:spacing w:after="0"/>
-              <w:jc w:val="center"/>
               <w:rPr>
                 <w:lang w:val="en-US"/>
               </w:rPr>
@@ -4028,7 +3637,7 @@
           </w:p>
           <w:p>
             <w:pPr>
-              <w:pStyle w:val="BodyText"/>
+              <w:pStyle w:val="ThnVnban"/>
               <w:spacing w:after="0"/>
               <w:rPr>
                 <w:lang w:val="en-US"/>
@@ -4043,7 +3652,7 @@
           </w:p>
           <w:p>
             <w:pPr>
-              <w:pStyle w:val="BodyText"/>
+              <w:pStyle w:val="ThnVnban"/>
               <w:spacing w:after="0"/>
               <w:rPr>
                 <w:lang w:val="en-US"/>
@@ -4058,7 +3667,7 @@
           </w:p>
           <w:p>
             <w:pPr>
-              <w:pStyle w:val="BodyText"/>
+              <w:pStyle w:val="ThnVnban"/>
               <w:spacing w:after="0"/>
               <w:rPr>
                 <w:lang w:val="en-US"/>
@@ -4073,7 +3682,7 @@
           </w:p>
           <w:p>
             <w:pPr>
-              <w:pStyle w:val="BodyText"/>
+              <w:pStyle w:val="ThnVnban"/>
               <w:spacing w:after="0"/>
               <w:rPr>
                 <w:lang w:val="en-US"/>
@@ -4089,20 +3698,20 @@
         </w:tc>
         <w:tc>
           <w:tcPr>
-            <w:tcW w:w="1566" w:type="dxa"/>
-          </w:tcPr>
-          <w:p>
-            <w:pPr>
-              <w:pStyle w:val="BodyText"/>
-              <w:spacing w:after="0"/>
-              <w:rPr>
-                <w:lang w:val="en-US"/>
-              </w:rPr>
-            </w:pPr>
-          </w:p>
-          <w:p>
-            <w:pPr>
-              <w:pStyle w:val="BodyText"/>
+            <w:tcW w:w="1556" w:type="dxa"/>
+          </w:tcPr>
+          <w:p>
+            <w:pPr>
+              <w:pStyle w:val="ThnVnban"/>
+              <w:spacing w:after="0"/>
+              <w:rPr>
+                <w:lang w:val="en-US"/>
+              </w:rPr>
+            </w:pPr>
+          </w:p>
+          <w:p>
+            <w:pPr>
+              <w:pStyle w:val="ThnVnban"/>
               <w:spacing w:after="0"/>
               <w:rPr>
                 <w:lang w:val="en-US"/>
@@ -4117,7 +3726,7 @@
           </w:p>
           <w:p>
             <w:pPr>
-              <w:pStyle w:val="BodyText"/>
+              <w:pStyle w:val="ThnVnban"/>
               <w:spacing w:after="0"/>
               <w:rPr>
                 <w:lang w:val="en-US"/>
@@ -4132,7 +3741,7 @@
           </w:p>
           <w:p>
             <w:pPr>
-              <w:pStyle w:val="BodyText"/>
+              <w:pStyle w:val="ThnVnban"/>
               <w:spacing w:after="0"/>
               <w:rPr>
                 <w:lang w:val="en-US"/>
@@ -4147,7 +3756,7 @@
           </w:p>
           <w:p>
             <w:pPr>
-              <w:pStyle w:val="BodyText"/>
+              <w:pStyle w:val="ThnVnban"/>
               <w:spacing w:after="0"/>
               <w:rPr>
                 <w:lang w:val="en-US"/>
@@ -4163,28 +3772,28 @@
         </w:tc>
         <w:tc>
           <w:tcPr>
-            <w:tcW w:w="1640" w:type="dxa"/>
-          </w:tcPr>
-          <w:p>
-            <w:pPr>
-              <w:pStyle w:val="BodyText"/>
-              <w:spacing w:after="0"/>
-            </w:pPr>
-          </w:p>
-        </w:tc>
-        <w:tc>
-          <w:tcPr>
-            <w:tcW w:w="3646" w:type="dxa"/>
-          </w:tcPr>
-          <w:p>
-            <w:pPr>
-              <w:pStyle w:val="BodyText"/>
-              <w:spacing w:after="0"/>
-            </w:pPr>
-          </w:p>
-          <w:p>
-            <w:pPr>
-              <w:pStyle w:val="BodyText"/>
+            <w:tcW w:w="1620" w:type="dxa"/>
+          </w:tcPr>
+          <w:p>
+            <w:pPr>
+              <w:pStyle w:val="ThnVnban"/>
+              <w:spacing w:after="0"/>
+            </w:pPr>
+          </w:p>
+        </w:tc>
+        <w:tc>
+          <w:tcPr>
+            <w:tcW w:w="3590" w:type="dxa"/>
+          </w:tcPr>
+          <w:p>
+            <w:pPr>
+              <w:pStyle w:val="ThnVnban"/>
+              <w:spacing w:after="0"/>
+            </w:pPr>
+          </w:p>
+          <w:p>
+            <w:pPr>
+              <w:pStyle w:val="ThnVnban"/>
               <w:spacing w:after="0"/>
               <w:rPr>
                 <w:lang w:val="en-US"/>
@@ -4199,7 +3808,7 @@
           </w:p>
           <w:p>
             <w:pPr>
-              <w:pStyle w:val="BodyText"/>
+              <w:pStyle w:val="ThnVnban"/>
               <w:spacing w:after="0"/>
               <w:rPr>
                 <w:lang w:val="en-US"/>
@@ -4214,7 +3823,7 @@
           </w:p>
           <w:p>
             <w:pPr>
-              <w:pStyle w:val="BodyText"/>
+              <w:pStyle w:val="ThnVnban"/>
               <w:spacing w:after="0"/>
               <w:rPr>
                 <w:lang w:val="en-US"/>
@@ -4229,7 +3838,7 @@
           </w:p>
           <w:p>
             <w:pPr>
-              <w:pStyle w:val="BodyText"/>
+              <w:pStyle w:val="ThnVnban"/>
               <w:spacing w:after="0"/>
               <w:rPr>
                 <w:lang w:val="en-US"/>
@@ -4247,7 +3856,7 @@
     </w:tbl>
     <w:p>
       <w:pPr>
-        <w:pStyle w:val="Heading1"/>
+        <w:pStyle w:val="u1"/>
       </w:pPr>
       <w:bookmarkStart w:id="6" w:name="_Toc167699050"/>
       <w:bookmarkStart w:id="7" w:name="_Toc6431289"/>
@@ -4260,7 +3869,7 @@
     </w:p>
     <w:p>
       <w:pPr>
-        <w:pStyle w:val="BodyText"/>
+        <w:pStyle w:val="ThnVnban"/>
         <w:rPr>
           <w:i/>
           <w:color w:val="0000FF"/>
@@ -4356,7 +3965,7 @@
 <w:ftr xmlns:wpc="http://schemas.microsoft.com/office/word/2010/wordprocessingCanvas" xmlns:cx="http://schemas.microsoft.com/office/drawing/2014/chartex" xmlns:cx1="http://schemas.microsoft.com/office/drawing/2015/9/8/chartex" xmlns:cx2="http://schemas.microsoft.com/office/drawing/2015/10/21/chartex" xmlns:cx3="http://schemas.microsoft.com/office/drawing/2016/5/9/chartex" xmlns:cx4="http://schemas.microsoft.com/office/drawing/2016/5/10/chartex" xmlns:cx5="http://schemas.microsoft.com/office/drawing/2016/5/11/chartex" xmlns:cx6="http://schemas.microsoft.com/office/drawing/2016/5/12/chartex" xmlns:cx7="http://schemas.microsoft.com/office/drawing/2016/5/13/chartex" xmlns:cx8="http://schemas.microsoft.com/office/drawing/2016/5/14/chartex" xmlns:mc="http://schemas.openxmlformats.org/markup-compatibility/2006" xmlns:aink="http://schemas.microsoft.com/office/drawing/2016/ink" xmlns:am3d="http://schemas.microsoft.com/office/drawing/2017/model3d" xmlns:o="urn:schemas-microsoft-com:office:office" xmlns:r="http://schemas.openxmlformats.org/officeDocument/2006/relationships" xmlns:m="http://schemas.openxmlformats.org/officeDocument/2006/math" xmlns:v="urn:schemas-microsoft-com:vml" xmlns:wp14="http://schemas.microsoft.com/office/word/2010/wordprocessingDrawing" xmlns:wp="http://schemas.openxmlformats.org/drawingml/2006/wordprocessingDrawing" xmlns:w10="urn:schemas-microsoft-com:office:word" xmlns:w="http://schemas.openxmlformats.org/wordprocessingml/2006/main" xmlns:w14="http://schemas.microsoft.com/office/word/2010/wordml" xmlns:w15="http://schemas.microsoft.com/office/word/2012/wordml" xmlns:w16cid="http://schemas.microsoft.com/office/word/2016/wordml/cid" xmlns:w16se="http://schemas.microsoft.com/office/word/2015/wordml/symex" xmlns:wpg="http://schemas.microsoft.com/office/word/2010/wordprocessingGroup" xmlns:wpi="http://schemas.microsoft.com/office/word/2010/wordprocessingInk" xmlns:wne="http://schemas.microsoft.com/office/word/2006/wordml" xmlns:wps="http://schemas.microsoft.com/office/word/2010/wordprocessingShape" mc:Ignorable="w14 w15 w16se w16cid wp14">
   <w:p>
     <w:pPr>
-      <w:pStyle w:val="Footer"/>
+      <w:pStyle w:val="Chntrang"/>
     </w:pPr>
     <w:r>
       <w:rPr>
@@ -4569,32 +4178,32 @@
           </w:r>
           <w:r>
             <w:rPr>
-              <w:rStyle w:val="PageNumber"/>
+              <w:rStyle w:val="Strang"/>
             </w:rPr>
             <w:fldChar w:fldCharType="begin"/>
           </w:r>
           <w:r>
             <w:rPr>
-              <w:rStyle w:val="PageNumber"/>
+              <w:rStyle w:val="Strang"/>
             </w:rPr>
             <w:instrText xml:space="preserve">page </w:instrText>
           </w:r>
           <w:r>
             <w:rPr>
-              <w:rStyle w:val="PageNumber"/>
+              <w:rStyle w:val="Strang"/>
             </w:rPr>
             <w:fldChar w:fldCharType="separate"/>
           </w:r>
           <w:r>
             <w:rPr>
-              <w:rStyle w:val="PageNumber"/>
+              <w:rStyle w:val="Strang"/>
               <w:noProof/>
             </w:rPr>
             <w:t>2</w:t>
           </w:r>
           <w:r>
             <w:rPr>
-              <w:rStyle w:val="PageNumber"/>
+              <w:rStyle w:val="Strang"/>
             </w:rPr>
             <w:fldChar w:fldCharType="end"/>
           </w:r>
@@ -4604,7 +4213,7 @@
   </w:tbl>
   <w:p>
     <w:pPr>
-      <w:pStyle w:val="Footer"/>
+      <w:pStyle w:val="Chntrang"/>
       <w:rPr>
         <w:lang w:val="en-US"/>
       </w:rPr>
@@ -4636,7 +4245,7 @@
 <w:hdr xmlns:wpc="http://schemas.microsoft.com/office/word/2010/wordprocessingCanvas" xmlns:cx="http://schemas.microsoft.com/office/drawing/2014/chartex" xmlns:cx1="http://schemas.microsoft.com/office/drawing/2015/9/8/chartex" xmlns:cx2="http://schemas.microsoft.com/office/drawing/2015/10/21/chartex" xmlns:cx3="http://schemas.microsoft.com/office/drawing/2016/5/9/chartex" xmlns:cx4="http://schemas.microsoft.com/office/drawing/2016/5/10/chartex" xmlns:cx5="http://schemas.microsoft.com/office/drawing/2016/5/11/chartex" xmlns:cx6="http://schemas.microsoft.com/office/drawing/2016/5/12/chartex" xmlns:cx7="http://schemas.microsoft.com/office/drawing/2016/5/13/chartex" xmlns:cx8="http://schemas.microsoft.com/office/drawing/2016/5/14/chartex" xmlns:mc="http://schemas.openxmlformats.org/markup-compatibility/2006" xmlns:aink="http://schemas.microsoft.com/office/drawing/2016/ink" xmlns:am3d="http://schemas.microsoft.com/office/drawing/2017/model3d" xmlns:o="urn:schemas-microsoft-com:office:office" xmlns:r="http://schemas.openxmlformats.org/officeDocument/2006/relationships" xmlns:m="http://schemas.openxmlformats.org/officeDocument/2006/math" xmlns:v="urn:schemas-microsoft-com:vml" xmlns:wp14="http://schemas.microsoft.com/office/word/2010/wordprocessingDrawing" xmlns:wp="http://schemas.openxmlformats.org/drawingml/2006/wordprocessingDrawing" xmlns:w10="urn:schemas-microsoft-com:office:word" xmlns:w="http://schemas.openxmlformats.org/wordprocessingml/2006/main" xmlns:w14="http://schemas.microsoft.com/office/word/2010/wordml" xmlns:w15="http://schemas.microsoft.com/office/word/2012/wordml" xmlns:w16cid="http://schemas.microsoft.com/office/word/2016/wordml/cid" xmlns:w16se="http://schemas.microsoft.com/office/word/2015/wordml/symex" xmlns:wpg="http://schemas.microsoft.com/office/word/2010/wordprocessingGroup" xmlns:wpi="http://schemas.microsoft.com/office/word/2010/wordprocessingInk" xmlns:wne="http://schemas.microsoft.com/office/word/2006/wordml" xmlns:wps="http://schemas.microsoft.com/office/word/2010/wordprocessingShape" mc:Ignorable="w14 w15 w16se w16cid wp14">
   <w:p>
     <w:pPr>
-      <w:pStyle w:val="Header"/>
+      <w:pStyle w:val="utrang"/>
     </w:pPr>
     <w:r>
       <w:rPr>
@@ -4786,7 +4395,7 @@
         </mc:Choice>
         <mc:Fallback>
           <w:pict>
-            <v:shape w14:anchorId="51CACA09" id="Freeform 1" o:spid="_x0000_s1026" style="position:absolute;margin-left:0;margin-top:.75pt;width:93.15pt;height:814.5pt;flip:x;z-index:251659264;visibility:visible;mso-wrap-style:square;mso-width-percent:0;mso-height-percent:0;mso-wrap-distance-left:9pt;mso-wrap-distance-top:0;mso-wrap-distance-right:9pt;mso-wrap-distance-bottom:0;mso-position-horizontal:absolute;mso-position-horizontal-relative:page;mso-position-vertical:absolute;mso-position-vertical-relative:page;mso-width-percent:0;mso-height-percent:0;mso-width-relative:page;mso-height-relative:page;v-text-anchor:top" coordsize="502,3168" o:gfxdata="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" path="m502,c93,,93,,93,,146,383,323,1900,,3168v502,,502,,502,l502,xe" fillcolor="#8db3e2" stroked="f" strokecolor="#212120">
+            <v:shape w14:anchorId="3E4F9115" id="Freeform 1" o:spid="_x0000_s1026" style="position:absolute;margin-left:0;margin-top:.75pt;width:93.15pt;height:814.5pt;flip:x;z-index:251659264;visibility:visible;mso-wrap-style:square;mso-width-percent:0;mso-height-percent:0;mso-wrap-distance-left:9pt;mso-wrap-distance-top:0;mso-wrap-distance-right:9pt;mso-wrap-distance-bottom:0;mso-position-horizontal:absolute;mso-position-horizontal-relative:page;mso-position-vertical:absolute;mso-position-vertical-relative:page;mso-width-percent:0;mso-height-percent:0;mso-width-relative:page;mso-height-relative:page;v-text-anchor:top" coordsize="502,3168" o:gfxdata="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" path="m502,c93,,93,,93,,146,383,323,1900,,3168v502,,502,,502,l502,xe" fillcolor="#8db3e2" stroked="f" strokecolor="#212120">
               <v:fill color2="#1f497d" rotate="t" focus="100%" type="gradient"/>
               <v:shadow color="#8c8682"/>
               <v:path arrowok="t" o:connecttype="custom" o:connectlocs="1183005,0;219162,0;0,10344150;1183005,10344150;1183005,0" o:connectangles="0,0,0,0,0"/>
@@ -4864,7 +4473,7 @@
   </w:p>
   <w:p>
     <w:pPr>
-      <w:pStyle w:val="Title"/>
+      <w:pStyle w:val="Tiu"/>
       <w:rPr>
         <w:lang w:val="en-US"/>
       </w:rPr>
@@ -4879,7 +4488,7 @@
   </w:p>
   <w:p>
     <w:pPr>
-      <w:pStyle w:val="NormalWeb"/>
+      <w:pStyle w:val="ThngthngWeb"/>
       <w:spacing w:before="0" w:beforeAutospacing="0" w:after="0" w:afterAutospacing="0"/>
       <w:jc w:val="center"/>
       <w:rPr>
@@ -4937,7 +4546,7 @@
   </w:p>
   <w:p>
     <w:pPr>
-      <w:pStyle w:val="Header"/>
+      <w:pStyle w:val="utrang"/>
       <w:rPr>
         <w:rFonts w:eastAsia="Tahoma"/>
       </w:rPr>
@@ -4945,7 +4554,7 @@
   </w:p>
   <w:p>
     <w:pPr>
-      <w:pStyle w:val="Header"/>
+      <w:pStyle w:val="utrang"/>
     </w:pPr>
   </w:p>
 </w:hdr>
@@ -5022,7 +4631,7 @@
   </w:p>
   <w:tbl>
     <w:tblPr>
-      <w:tblStyle w:val="TableGrid"/>
+      <w:tblStyle w:val="LiBang"/>
       <w:tblW w:w="0" w:type="auto"/>
       <w:tblLook w:val="01E0" w:firstRow="1" w:lastRow="1" w:firstColumn="1" w:lastColumn="1" w:noHBand="0" w:noVBand="0"/>
     </w:tblPr>
@@ -5037,7 +4646,7 @@
         </w:tcPr>
         <w:p>
           <w:pPr>
-            <w:pStyle w:val="Header"/>
+            <w:pStyle w:val="utrang"/>
             <w:rPr>
               <w:color w:val="0000FF"/>
               <w:lang w:val="en-US"/>
@@ -5071,7 +4680,7 @@
         </w:tcPr>
         <w:p>
           <w:pPr>
-            <w:pStyle w:val="Header"/>
+            <w:pStyle w:val="utrang"/>
             <w:rPr>
               <w:lang w:val="en-US"/>
             </w:rPr>
@@ -5128,7 +4737,7 @@
         </w:tcPr>
         <w:p>
           <w:pPr>
-            <w:pStyle w:val="Header"/>
+            <w:pStyle w:val="utrang"/>
             <w:rPr>
               <w:lang w:val="en-US"/>
             </w:rPr>
@@ -5147,7 +4756,7 @@
         </w:tcPr>
         <w:p>
           <w:pPr>
-            <w:pStyle w:val="Header"/>
+            <w:pStyle w:val="utrang"/>
             <w:rPr>
               <w:lang w:val="en-US"/>
             </w:rPr>
@@ -5217,7 +4826,7 @@
   </w:tbl>
   <w:p>
     <w:pPr>
-      <w:pStyle w:val="Header"/>
+      <w:pStyle w:val="utrang"/>
       <w:rPr>
         <w:lang w:val="en-US"/>
       </w:rPr>
@@ -5235,7 +4844,7 @@
     <w:lvl w:ilvl="0">
       <w:start w:val="1"/>
       <w:numFmt w:val="decimal"/>
-      <w:pStyle w:val="Heading1"/>
+      <w:pStyle w:val="u1"/>
       <w:lvlText w:val="%1."/>
       <w:legacy w:legacy="1" w:legacySpace="144" w:legacyIndent="0"/>
       <w:lvlJc w:val="left"/>
@@ -5243,7 +4852,7 @@
     <w:lvl w:ilvl="1">
       <w:start w:val="1"/>
       <w:numFmt w:val="decimal"/>
-      <w:pStyle w:val="Heading2"/>
+      <w:pStyle w:val="u2"/>
       <w:lvlText w:val="%1.%2"/>
       <w:legacy w:legacy="1" w:legacySpace="144" w:legacyIndent="0"/>
       <w:lvlJc w:val="left"/>
@@ -5251,7 +4860,7 @@
     <w:lvl w:ilvl="2">
       <w:start w:val="1"/>
       <w:numFmt w:val="decimal"/>
-      <w:pStyle w:val="Heading3"/>
+      <w:pStyle w:val="u3"/>
       <w:lvlText w:val="%1.%2.%3"/>
       <w:legacy w:legacy="1" w:legacySpace="144" w:legacyIndent="0"/>
       <w:lvlJc w:val="left"/>
@@ -5259,7 +4868,7 @@
     <w:lvl w:ilvl="3">
       <w:start w:val="1"/>
       <w:numFmt w:val="decimal"/>
-      <w:pStyle w:val="Heading4"/>
+      <w:pStyle w:val="u4"/>
       <w:lvlText w:val="%1.%2.%3.%4"/>
       <w:legacy w:legacy="1" w:legacySpace="144" w:legacyIndent="0"/>
       <w:lvlJc w:val="left"/>
@@ -5267,7 +4876,7 @@
     <w:lvl w:ilvl="4">
       <w:start w:val="1"/>
       <w:numFmt w:val="decimal"/>
-      <w:pStyle w:val="Heading5"/>
+      <w:pStyle w:val="u5"/>
       <w:lvlText w:val="%1.%2.%3.%4.%5"/>
       <w:legacy w:legacy="1" w:legacySpace="144" w:legacyIndent="0"/>
       <w:lvlJc w:val="left"/>
@@ -5275,7 +4884,7 @@
     <w:lvl w:ilvl="5">
       <w:start w:val="1"/>
       <w:numFmt w:val="decimal"/>
-      <w:pStyle w:val="Heading6"/>
+      <w:pStyle w:val="u6"/>
       <w:lvlText w:val="%1.%2.%3.%4.%5.%6"/>
       <w:legacy w:legacy="1" w:legacySpace="144" w:legacyIndent="0"/>
       <w:lvlJc w:val="left"/>
@@ -5283,7 +4892,7 @@
     <w:lvl w:ilvl="6">
       <w:start w:val="1"/>
       <w:numFmt w:val="decimal"/>
-      <w:pStyle w:val="Heading7"/>
+      <w:pStyle w:val="u7"/>
       <w:lvlText w:val="%1.%2.%3.%4.%5.%6.%7"/>
       <w:legacy w:legacy="1" w:legacySpace="144" w:legacyIndent="0"/>
       <w:lvlJc w:val="left"/>
@@ -5291,7 +4900,7 @@
     <w:lvl w:ilvl="7">
       <w:start w:val="1"/>
       <w:numFmt w:val="decimal"/>
-      <w:pStyle w:val="Heading8"/>
+      <w:pStyle w:val="u8"/>
       <w:lvlText w:val="%1.%2.%3.%4.%5.%6.%7.%8"/>
       <w:legacy w:legacy="1" w:legacySpace="144" w:legacyIndent="0"/>
       <w:lvlJc w:val="left"/>
@@ -5299,7 +4908,7 @@
     <w:lvl w:ilvl="8">
       <w:start w:val="1"/>
       <w:numFmt w:val="decimal"/>
-      <w:pStyle w:val="Heading9"/>
+      <w:pStyle w:val="u9"/>
       <w:lvlText w:val="%1.%2.%3.%4.%5.%6.%7.%8.%9"/>
       <w:legacy w:legacy="1" w:legacySpace="144" w:legacyIndent="0"/>
       <w:lvlJc w:val="left"/>
@@ -7988,7 +7597,7 @@
     <w:lsdException w:name="Unresolved Mention" w:semiHidden="1" w:uiPriority="99" w:unhideWhenUsed="1"/>
     <w:lsdException w:name="Smart Link" w:semiHidden="1" w:uiPriority="99" w:unhideWhenUsed="1"/>
   </w:latentStyles>
-  <w:style w:type="paragraph" w:default="1" w:styleId="Normal">
+  <w:style w:type="paragraph" w:default="1" w:styleId="Binhthng">
     <w:name w:val="Normal"/>
     <w:qFormat/>
     <w:rsid w:val="0037628A"/>
@@ -8000,11 +7609,11 @@
       <w:lang w:val="vi-VN"/>
     </w:rPr>
   </w:style>
-  <w:style w:type="paragraph" w:styleId="Heading1">
+  <w:style w:type="paragraph" w:styleId="u1">
     <w:name w:val="heading 1"/>
     <w:aliases w:val="Heading 1 new"/>
-    <w:basedOn w:val="Normal"/>
-    <w:next w:val="Normal"/>
+    <w:basedOn w:val="Binhthng"/>
+    <w:next w:val="Binhthng"/>
     <w:qFormat/>
     <w:rsid w:val="0037628A"/>
     <w:pPr>
@@ -8021,10 +7630,10 @@
       <w:b/>
     </w:rPr>
   </w:style>
-  <w:style w:type="paragraph" w:styleId="Heading2">
+  <w:style w:type="paragraph" w:styleId="u2">
     <w:name w:val="heading 2"/>
-    <w:basedOn w:val="Heading1"/>
-    <w:next w:val="Normal"/>
+    <w:basedOn w:val="u1"/>
+    <w:next w:val="Binhthng"/>
     <w:qFormat/>
     <w:rsid w:val="0037628A"/>
     <w:pPr>
@@ -8037,10 +7646,10 @@
       <w:sz w:val="22"/>
     </w:rPr>
   </w:style>
-  <w:style w:type="paragraph" w:styleId="Heading3">
+  <w:style w:type="paragraph" w:styleId="u3">
     <w:name w:val="heading 3"/>
-    <w:basedOn w:val="Heading1"/>
-    <w:next w:val="Normal"/>
+    <w:basedOn w:val="u1"/>
+    <w:next w:val="Binhthng"/>
     <w:qFormat/>
     <w:rsid w:val="0037628A"/>
     <w:pPr>
@@ -8054,10 +7663,10 @@
       <w:sz w:val="20"/>
     </w:rPr>
   </w:style>
-  <w:style w:type="paragraph" w:styleId="Heading4">
+  <w:style w:type="paragraph" w:styleId="u4">
     <w:name w:val="heading 4"/>
-    <w:basedOn w:val="Heading1"/>
-    <w:next w:val="Normal"/>
+    <w:basedOn w:val="u1"/>
+    <w:next w:val="Binhthng"/>
     <w:qFormat/>
     <w:rsid w:val="0037628A"/>
     <w:pPr>
@@ -8070,10 +7679,10 @@
       <w:rFonts w:ascii="Times New Roman" w:hAnsi="Times New Roman"/>
     </w:rPr>
   </w:style>
-  <w:style w:type="paragraph" w:styleId="Heading5">
+  <w:style w:type="paragraph" w:styleId="u5">
     <w:name w:val="heading 5"/>
-    <w:basedOn w:val="Normal"/>
-    <w:next w:val="Normal"/>
+    <w:basedOn w:val="Binhthng"/>
+    <w:next w:val="Binhthng"/>
     <w:qFormat/>
     <w:pPr>
       <w:numPr>
@@ -8087,10 +7696,10 @@
       <w:sz w:val="22"/>
     </w:rPr>
   </w:style>
-  <w:style w:type="paragraph" w:styleId="Heading6">
+  <w:style w:type="paragraph" w:styleId="u6">
     <w:name w:val="heading 6"/>
-    <w:basedOn w:val="Normal"/>
-    <w:next w:val="Normal"/>
+    <w:basedOn w:val="Binhthng"/>
+    <w:next w:val="Binhthng"/>
     <w:qFormat/>
     <w:pPr>
       <w:numPr>
@@ -8105,10 +7714,10 @@
       <w:sz w:val="22"/>
     </w:rPr>
   </w:style>
-  <w:style w:type="paragraph" w:styleId="Heading7">
+  <w:style w:type="paragraph" w:styleId="u7">
     <w:name w:val="heading 7"/>
-    <w:basedOn w:val="Normal"/>
-    <w:next w:val="Normal"/>
+    <w:basedOn w:val="Binhthng"/>
+    <w:next w:val="Binhthng"/>
     <w:qFormat/>
     <w:pPr>
       <w:numPr>
@@ -8119,10 +7728,10 @@
       <w:outlineLvl w:val="6"/>
     </w:pPr>
   </w:style>
-  <w:style w:type="paragraph" w:styleId="Heading8">
+  <w:style w:type="paragraph" w:styleId="u8">
     <w:name w:val="heading 8"/>
-    <w:basedOn w:val="Normal"/>
-    <w:next w:val="Normal"/>
+    <w:basedOn w:val="Binhthng"/>
+    <w:next w:val="Binhthng"/>
     <w:qFormat/>
     <w:pPr>
       <w:numPr>
@@ -8136,10 +7745,10 @@
       <w:i/>
     </w:rPr>
   </w:style>
-  <w:style w:type="paragraph" w:styleId="Heading9">
+  <w:style w:type="paragraph" w:styleId="u9">
     <w:name w:val="heading 9"/>
-    <w:basedOn w:val="Normal"/>
-    <w:next w:val="Normal"/>
+    <w:basedOn w:val="Binhthng"/>
+    <w:next w:val="Binhthng"/>
     <w:qFormat/>
     <w:pPr>
       <w:numPr>
@@ -8155,13 +7764,13 @@
       <w:sz w:val="18"/>
     </w:rPr>
   </w:style>
-  <w:style w:type="character" w:default="1" w:styleId="DefaultParagraphFont">
+  <w:style w:type="character" w:default="1" w:styleId="Phngmcinhcuaoanvn">
     <w:name w:val="Default Paragraph Font"/>
     <w:uiPriority w:val="1"/>
     <w:semiHidden/>
     <w:unhideWhenUsed/>
   </w:style>
-  <w:style w:type="table" w:default="1" w:styleId="TableNormal">
+  <w:style w:type="table" w:default="1" w:styleId="BangThngthng">
     <w:name w:val="Normal Table"/>
     <w:uiPriority w:val="99"/>
     <w:semiHidden/>
@@ -8176,7 +7785,7 @@
       </w:tblCellMar>
     </w:tblPr>
   </w:style>
-  <w:style w:type="numbering" w:default="1" w:styleId="NoList">
+  <w:style w:type="numbering" w:default="1" w:styleId="Khngco">
     <w:name w:val="No List"/>
     <w:uiPriority w:val="99"/>
     <w:semiHidden/>
@@ -8184,7 +7793,7 @@
   </w:style>
   <w:style w:type="paragraph" w:customStyle="1" w:styleId="Paragraph2">
     <w:name w:val="Paragraph2"/>
-    <w:basedOn w:val="Normal"/>
+    <w:basedOn w:val="Binhthng"/>
     <w:pPr>
       <w:spacing w:before="80"/>
       <w:ind w:left="720"/>
@@ -8195,10 +7804,10 @@
       <w:lang w:val="en-AU"/>
     </w:rPr>
   </w:style>
-  <w:style w:type="paragraph" w:styleId="Title">
+  <w:style w:type="paragraph" w:styleId="Tiu">
     <w:name w:val="Title"/>
-    <w:basedOn w:val="Normal"/>
-    <w:next w:val="Normal"/>
+    <w:basedOn w:val="Binhthng"/>
+    <w:next w:val="Binhthng"/>
     <w:qFormat/>
     <w:pPr>
       <w:jc w:val="center"/>
@@ -8209,9 +7818,9 @@
       <w:sz w:val="36"/>
     </w:rPr>
   </w:style>
-  <w:style w:type="paragraph" w:styleId="Subtitle">
+  <w:style w:type="paragraph" w:styleId="Tiuphu">
     <w:name w:val="Subtitle"/>
-    <w:basedOn w:val="Normal"/>
+    <w:basedOn w:val="Binhthng"/>
     <w:qFormat/>
     <w:pPr>
       <w:spacing w:after="60"/>
@@ -8224,17 +7833,17 @@
       <w:lang w:val="en-AU"/>
     </w:rPr>
   </w:style>
-  <w:style w:type="paragraph" w:styleId="NormalIndent">
+  <w:style w:type="paragraph" w:styleId="ThutlBinhthng">
     <w:name w:val="Normal Indent"/>
-    <w:basedOn w:val="Normal"/>
+    <w:basedOn w:val="Binhthng"/>
     <w:pPr>
       <w:ind w:left="900" w:hanging="900"/>
     </w:pPr>
   </w:style>
-  <w:style w:type="paragraph" w:styleId="TOC1">
+  <w:style w:type="paragraph" w:styleId="Mucluc1">
     <w:name w:val="toc 1"/>
-    <w:basedOn w:val="Normal"/>
-    <w:next w:val="Normal"/>
+    <w:basedOn w:val="Binhthng"/>
+    <w:next w:val="Binhthng"/>
     <w:uiPriority w:val="39"/>
     <w:pPr>
       <w:tabs>
@@ -8244,10 +7853,10 @@
       <w:ind w:right="720"/>
     </w:pPr>
   </w:style>
-  <w:style w:type="paragraph" w:styleId="TOC2">
+  <w:style w:type="paragraph" w:styleId="Mucluc2">
     <w:name w:val="toc 2"/>
-    <w:basedOn w:val="Normal"/>
-    <w:next w:val="Normal"/>
+    <w:basedOn w:val="Binhthng"/>
+    <w:next w:val="Binhthng"/>
     <w:uiPriority w:val="39"/>
     <w:pPr>
       <w:tabs>
@@ -8256,10 +7865,10 @@
       <w:ind w:left="432" w:right="720"/>
     </w:pPr>
   </w:style>
-  <w:style w:type="paragraph" w:styleId="TOC3">
+  <w:style w:type="paragraph" w:styleId="Mucluc3">
     <w:name w:val="toc 3"/>
-    <w:basedOn w:val="Normal"/>
-    <w:next w:val="Normal"/>
+    <w:basedOn w:val="Binhthng"/>
+    <w:next w:val="Binhthng"/>
     <w:semiHidden/>
     <w:pPr>
       <w:tabs>
@@ -8268,10 +7877,10 @@
       <w:ind w:left="864"/>
     </w:pPr>
   </w:style>
-  <w:style w:type="paragraph" w:styleId="Header">
+  <w:style w:type="paragraph" w:styleId="utrang">
     <w:name w:val="header"/>
-    <w:basedOn w:val="Normal"/>
-    <w:link w:val="HeaderChar"/>
+    <w:basedOn w:val="Binhthng"/>
+    <w:link w:val="utrangChar"/>
     <w:uiPriority w:val="99"/>
     <w:pPr>
       <w:tabs>
@@ -8280,9 +7889,9 @@
       </w:tabs>
     </w:pPr>
   </w:style>
-  <w:style w:type="paragraph" w:styleId="Footer">
+  <w:style w:type="paragraph" w:styleId="Chntrang">
     <w:name w:val="footer"/>
-    <w:basedOn w:val="Normal"/>
+    <w:basedOn w:val="Binhthng"/>
     <w:pPr>
       <w:tabs>
         <w:tab w:val="center" w:pos="4320"/>
@@ -8290,13 +7899,13 @@
       </w:tabs>
     </w:pPr>
   </w:style>
-  <w:style w:type="character" w:styleId="PageNumber">
+  <w:style w:type="character" w:styleId="Strang">
     <w:name w:val="page number"/>
-    <w:basedOn w:val="DefaultParagraphFont"/>
+    <w:basedOn w:val="Phngmcinhcuaoanvn"/>
   </w:style>
   <w:style w:type="paragraph" w:customStyle="1" w:styleId="Bullet2">
     <w:name w:val="Bullet2"/>
-    <w:basedOn w:val="Normal"/>
+    <w:basedOn w:val="Binhthng"/>
     <w:pPr>
       <w:ind w:left="1440" w:hanging="360"/>
     </w:pPr>
@@ -8306,7 +7915,7 @@
   </w:style>
   <w:style w:type="paragraph" w:customStyle="1" w:styleId="Paragraph1">
     <w:name w:val="Paragraph1"/>
-    <w:basedOn w:val="Normal"/>
+    <w:basedOn w:val="Binhthng"/>
     <w:pPr>
       <w:spacing w:before="80"/>
       <w:jc w:val="both"/>
@@ -8314,15 +7923,15 @@
   </w:style>
   <w:style w:type="paragraph" w:customStyle="1" w:styleId="Tabletext">
     <w:name w:val="Tabletext"/>
-    <w:basedOn w:val="Normal"/>
+    <w:basedOn w:val="Binhthng"/>
     <w:pPr>
       <w:keepLines/>
       <w:spacing w:after="120"/>
     </w:pPr>
   </w:style>
-  <w:style w:type="paragraph" w:styleId="BodyText">
+  <w:style w:type="paragraph" w:styleId="ThnVnban">
     <w:name w:val="Body Text"/>
-    <w:basedOn w:val="Normal"/>
+    <w:basedOn w:val="Binhthng"/>
     <w:rsid w:val="00FD06E2"/>
     <w:pPr>
       <w:keepLines/>
@@ -8338,23 +7947,23 @@
   </w:style>
   <w:style w:type="paragraph" w:customStyle="1" w:styleId="Bullet1">
     <w:name w:val="Bullet1"/>
-    <w:basedOn w:val="Normal"/>
+    <w:basedOn w:val="Binhthng"/>
     <w:pPr>
       <w:ind w:left="720" w:hanging="432"/>
     </w:pPr>
   </w:style>
-  <w:style w:type="character" w:styleId="FootnoteReference">
+  <w:style w:type="character" w:styleId="ThamchiuCcchu">
     <w:name w:val="footnote reference"/>
-    <w:basedOn w:val="DefaultParagraphFont"/>
+    <w:basedOn w:val="Phngmcinhcuaoanvn"/>
     <w:semiHidden/>
     <w:rPr>
       <w:sz w:val="20"/>
       <w:vertAlign w:val="superscript"/>
     </w:rPr>
   </w:style>
-  <w:style w:type="paragraph" w:styleId="FootnoteText">
+  <w:style w:type="paragraph" w:styleId="VnbanCcchu">
     <w:name w:val="footnote text"/>
-    <w:basedOn w:val="Normal"/>
+    <w:basedOn w:val="Binhthng"/>
     <w:semiHidden/>
     <w:pPr>
       <w:keepNext/>
@@ -8370,9 +7979,9 @@
       <w:sz w:val="16"/>
     </w:rPr>
   </w:style>
-  <w:style w:type="paragraph" w:styleId="DocumentMap">
+  <w:style w:type="paragraph" w:styleId="Bantailiu">
     <w:name w:val="Document Map"/>
-    <w:basedOn w:val="Normal"/>
+    <w:basedOn w:val="Binhthng"/>
     <w:semiHidden/>
     <w:pPr>
       <w:shd w:val="clear" w:color="auto" w:fill="000080"/>
@@ -8388,63 +7997,63 @@
       <w:ind w:left="2250"/>
     </w:pPr>
   </w:style>
-  <w:style w:type="paragraph" w:styleId="TOC4">
+  <w:style w:type="paragraph" w:styleId="Mucluc4">
     <w:name w:val="toc 4"/>
-    <w:basedOn w:val="Normal"/>
-    <w:next w:val="Normal"/>
+    <w:basedOn w:val="Binhthng"/>
+    <w:next w:val="Binhthng"/>
     <w:semiHidden/>
     <w:pPr>
       <w:ind w:left="600"/>
     </w:pPr>
   </w:style>
-  <w:style w:type="paragraph" w:styleId="TOC5">
+  <w:style w:type="paragraph" w:styleId="Mucluc5">
     <w:name w:val="toc 5"/>
-    <w:basedOn w:val="Normal"/>
-    <w:next w:val="Normal"/>
+    <w:basedOn w:val="Binhthng"/>
+    <w:next w:val="Binhthng"/>
     <w:semiHidden/>
     <w:pPr>
       <w:ind w:left="800"/>
     </w:pPr>
   </w:style>
-  <w:style w:type="paragraph" w:styleId="TOC6">
+  <w:style w:type="paragraph" w:styleId="Mucluc6">
     <w:name w:val="toc 6"/>
-    <w:basedOn w:val="Normal"/>
-    <w:next w:val="Normal"/>
+    <w:basedOn w:val="Binhthng"/>
+    <w:next w:val="Binhthng"/>
     <w:semiHidden/>
     <w:pPr>
       <w:ind w:left="1000"/>
     </w:pPr>
   </w:style>
-  <w:style w:type="paragraph" w:styleId="TOC7">
+  <w:style w:type="paragraph" w:styleId="Mucluc7">
     <w:name w:val="toc 7"/>
-    <w:basedOn w:val="Normal"/>
-    <w:next w:val="Normal"/>
+    <w:basedOn w:val="Binhthng"/>
+    <w:next w:val="Binhthng"/>
     <w:semiHidden/>
     <w:pPr>
       <w:ind w:left="1200"/>
     </w:pPr>
   </w:style>
-  <w:style w:type="paragraph" w:styleId="TOC8">
+  <w:style w:type="paragraph" w:styleId="Mucluc8">
     <w:name w:val="toc 8"/>
-    <w:basedOn w:val="Normal"/>
-    <w:next w:val="Normal"/>
+    <w:basedOn w:val="Binhthng"/>
+    <w:next w:val="Binhthng"/>
     <w:semiHidden/>
     <w:pPr>
       <w:ind w:left="1400"/>
     </w:pPr>
   </w:style>
-  <w:style w:type="paragraph" w:styleId="TOC9">
+  <w:style w:type="paragraph" w:styleId="Mucluc9">
     <w:name w:val="toc 9"/>
-    <w:basedOn w:val="Normal"/>
-    <w:next w:val="Normal"/>
+    <w:basedOn w:val="Binhthng"/>
+    <w:next w:val="Binhthng"/>
     <w:semiHidden/>
     <w:pPr>
       <w:ind w:left="1600"/>
     </w:pPr>
   </w:style>
-  <w:style w:type="paragraph" w:styleId="BodyText2">
+  <w:style w:type="paragraph" w:styleId="Thnvnban2">
     <w:name w:val="Body Text 2"/>
-    <w:basedOn w:val="Normal"/>
+    <w:basedOn w:val="Binhthng"/>
     <w:pPr>
       <w:widowControl/>
     </w:pPr>
@@ -8453,9 +8062,9 @@
       <w:sz w:val="28"/>
     </w:rPr>
   </w:style>
-  <w:style w:type="paragraph" w:styleId="BodyText3">
+  <w:style w:type="paragraph" w:styleId="Thnvnban3">
     <w:name w:val="Body Text 3"/>
-    <w:basedOn w:val="Normal"/>
+    <w:basedOn w:val="Binhthng"/>
     <w:pPr>
       <w:widowControl/>
     </w:pPr>
@@ -8465,7 +8074,7 @@
   </w:style>
   <w:style w:type="paragraph" w:customStyle="1" w:styleId="ToDoItem">
     <w:name w:val="To Do Item"/>
-    <w:basedOn w:val="Normal"/>
+    <w:basedOn w:val="Binhthng"/>
     <w:pPr>
       <w:numPr>
         <w:numId w:val="5"/>
@@ -8474,14 +8083,14 @@
   </w:style>
   <w:style w:type="character" w:customStyle="1" w:styleId="SoDAField">
     <w:name w:val="SoDA Field"/>
-    <w:basedOn w:val="DefaultParagraphFont"/>
+    <w:basedOn w:val="Phngmcinhcuaoanvn"/>
     <w:rPr>
       <w:color w:val="0000FF"/>
     </w:rPr>
   </w:style>
-  <w:style w:type="table" w:styleId="TableGrid">
+  <w:style w:type="table" w:styleId="LiBang">
     <w:name w:val="Table Grid"/>
-    <w:basedOn w:val="TableNormal"/>
+    <w:basedOn w:val="BangThngthng"/>
     <w:rsid w:val="007A1DE8"/>
     <w:pPr>
       <w:widowControl w:val="0"/>
@@ -8498,9 +8107,9 @@
       </w:tblBorders>
     </w:tblPr>
   </w:style>
-  <w:style w:type="character" w:styleId="Hyperlink">
+  <w:style w:type="character" w:styleId="Siuktni">
     <w:name w:val="Hyperlink"/>
-    <w:basedOn w:val="DefaultParagraphFont"/>
+    <w:basedOn w:val="Phngmcinhcuaoanvn"/>
     <w:uiPriority w:val="99"/>
     <w:rsid w:val="005E2817"/>
     <w:rPr>
@@ -8510,7 +8119,7 @@
   </w:style>
   <w:style w:type="paragraph" w:customStyle="1" w:styleId="StyleHeading3Justified">
     <w:name w:val="Style Heading 3 + Justified"/>
-    <w:basedOn w:val="Heading3"/>
+    <w:basedOn w:val="u3"/>
     <w:rsid w:val="00A122CE"/>
     <w:rPr>
       <w:b w:val="0"/>
@@ -8518,13 +8127,13 @@
   </w:style>
   <w:style w:type="paragraph" w:customStyle="1" w:styleId="StyleHeading4Justified">
     <w:name w:val="Style Heading 4 + Justified"/>
-    <w:basedOn w:val="Heading4"/>
+    <w:basedOn w:val="u4"/>
     <w:rsid w:val="00A122CE"/>
   </w:style>
-  <w:style w:type="paragraph" w:styleId="BalloonText">
+  <w:style w:type="paragraph" w:styleId="Bongchuthich">
     <w:name w:val="Balloon Text"/>
-    <w:basedOn w:val="Normal"/>
-    <w:link w:val="BalloonTextChar"/>
+    <w:basedOn w:val="Binhthng"/>
+    <w:link w:val="BongchuthichChar"/>
     <w:rsid w:val="00746ED1"/>
     <w:rPr>
       <w:rFonts w:ascii="Tahoma" w:hAnsi="Tahoma" w:cs="Tahoma"/>
@@ -8532,10 +8141,10 @@
       <w:szCs w:val="16"/>
     </w:rPr>
   </w:style>
-  <w:style w:type="character" w:customStyle="1" w:styleId="BalloonTextChar">
-    <w:name w:val="Balloon Text Char"/>
-    <w:basedOn w:val="DefaultParagraphFont"/>
-    <w:link w:val="BalloonText"/>
+  <w:style w:type="character" w:customStyle="1" w:styleId="BongchuthichChar">
+    <w:name w:val="Bóng chú thích Char"/>
+    <w:basedOn w:val="Phngmcinhcuaoanvn"/>
+    <w:link w:val="Bongchuthich"/>
     <w:rsid w:val="00746ED1"/>
     <w:rPr>
       <w:rFonts w:ascii="Tahoma" w:hAnsi="Tahoma" w:cs="Tahoma"/>
@@ -8544,9 +8153,9 @@
       <w:lang w:val="vi-VN"/>
     </w:rPr>
   </w:style>
-  <w:style w:type="paragraph" w:styleId="NormalWeb">
+  <w:style w:type="paragraph" w:styleId="ThngthngWeb">
     <w:name w:val="Normal (Web)"/>
-    <w:basedOn w:val="Normal"/>
+    <w:basedOn w:val="Binhthng"/>
     <w:uiPriority w:val="99"/>
     <w:unhideWhenUsed/>
     <w:rsid w:val="00746ED1"/>
@@ -8559,10 +8168,10 @@
       <w:lang w:val="en-US"/>
     </w:rPr>
   </w:style>
-  <w:style w:type="character" w:customStyle="1" w:styleId="HeaderChar">
-    <w:name w:val="Header Char"/>
-    <w:basedOn w:val="DefaultParagraphFont"/>
-    <w:link w:val="Header"/>
+  <w:style w:type="character" w:customStyle="1" w:styleId="utrangChar">
+    <w:name w:val="Đầu trang Char"/>
+    <w:basedOn w:val="Phngmcinhcuaoanvn"/>
+    <w:link w:val="utrang"/>
     <w:uiPriority w:val="99"/>
     <w:rsid w:val="00746ED1"/>
     <w:rPr>
@@ -8863,7 +8472,7 @@
 </file>
 
 <file path=customXml/itemProps1.xml><?xml version="1.0" encoding="utf-8"?>
-<ds:datastoreItem xmlns:ds="http://schemas.openxmlformats.org/officeDocument/2006/customXml" ds:itemID="{7B7C637D-756D-4EAA-A859-C8C9ECBFAB66}">
+<ds:datastoreItem xmlns:ds="http://schemas.openxmlformats.org/officeDocument/2006/customXml" ds:itemID="{A5172FD0-7F66-4EC1-B6CC-ACEC03A965FC}">
   <ds:schemaRefs>
     <ds:schemaRef ds:uri="http://schemas.openxmlformats.org/officeDocument/2006/bibliography"/>
   </ds:schemaRefs>

</xml_diff>

<commit_message>
update bản Phân tích
thêm vào sơ đồ trạng thái
</commit_message>
<xml_diff>
--- a/Document/4-PhanTich v1.0.docx
+++ b/Document/4-PhanTich v1.0.docx
@@ -7337,40 +7337,39 @@
       <w:r>
         <w:t xml:space="preserve"> </w:t>
       </w:r>
-      <w:r>
-        <w:t>thai</w:t>
+      <w:proofErr w:type="spellStart"/>
+      <w:r>
+        <w:t>th</w:t>
       </w:r>
       <w:bookmarkEnd w:id="5"/>
       <w:bookmarkEnd w:id="6"/>
-    </w:p>
-    <w:p>
-      <w:pPr>
+      <w:r>
         <w:rPr>
           <w:lang w:val="en-US"/>
         </w:rPr>
-      </w:pPr>
+        <w:t>ái</w:t>
+      </w:r>
+      <w:proofErr w:type="spellEnd"/>
       <w:r>
         <w:rPr>
           <w:lang w:val="en-US"/>
         </w:rPr>
-        <w:t xml:space="preserve">Them </w:t>
-      </w:r>
-      <w:proofErr w:type="spellStart"/>
-      <w:r>
+        <w:t>:</w:t>
+      </w:r>
+    </w:p>
+    <w:p>
+      <w:pPr>
         <w:rPr>
           <w:lang w:val="en-US"/>
         </w:rPr>
-        <w:t>mới</w:t>
-      </w:r>
-      <w:proofErr w:type="spellEnd"/>
-      <w:r>
+      </w:pPr>
+    </w:p>
+    <w:p>
+      <w:pPr>
         <w:rPr>
           <w:lang w:val="en-US"/>
         </w:rPr>
-        <w:t xml:space="preserve">: </w:t>
-      </w:r>
-      <w:bookmarkStart w:id="7" w:name="_GoBack"/>
-      <w:bookmarkEnd w:id="7"/>
+      </w:pPr>
     </w:p>
     <w:p>
       <w:pPr>
@@ -7380,16 +7379,19 @@
           <w:color w:val="0000FF"/>
         </w:rPr>
       </w:pPr>
+      <w:bookmarkStart w:id="7" w:name="_GoBack"/>
       <w:r>
         <w:rPr>
+          <w:i/>
           <w:noProof/>
+          <w:color w:val="0000FF"/>
         </w:rPr>
         <w:lastRenderedPageBreak/>
         <w:drawing>
-          <wp:inline distT="0" distB="0" distL="0" distR="0" wp14:anchorId="3C83EE51" wp14:editId="3DA9649C">
-            <wp:extent cx="4371975" cy="5981700"/>
-            <wp:effectExtent l="0" t="0" r="9525" b="0"/>
-            <wp:docPr id="2" name="Picture 2"/>
+          <wp:inline distT="0" distB="0" distL="0" distR="0" wp14:anchorId="1660CA32" wp14:editId="262ED99B">
+            <wp:extent cx="5732145" cy="8103870"/>
+            <wp:effectExtent l="0" t="0" r="1905" b="0"/>
+            <wp:docPr id="9" name="Hình ảnh 9" descr="Ảnh có chứa văn bản&#10;&#10;Mô tả được tạo tự động"/>
             <wp:cNvGraphicFramePr>
               <a:graphicFrameLocks xmlns:a="http://schemas.openxmlformats.org/drawingml/2006/main" noChangeAspect="1"/>
             </wp:cNvGraphicFramePr>
@@ -7397,10 +7399,8 @@
               <a:graphicData uri="http://schemas.openxmlformats.org/drawingml/2006/picture">
                 <pic:pic xmlns:pic="http://schemas.openxmlformats.org/drawingml/2006/picture">
                   <pic:nvPicPr>
-                    <pic:cNvPr id="0" name="Picture 1"/>
-                    <pic:cNvPicPr>
-                      <a:picLocks noChangeAspect="1" noChangeArrowheads="1"/>
-                    </pic:cNvPicPr>
+                    <pic:cNvPr id="9" name="flow.png"/>
+                    <pic:cNvPicPr/>
                   </pic:nvPicPr>
                   <pic:blipFill>
                     <a:blip r:embed="rId11">
@@ -7410,23 +7410,18 @@
                         </a:ext>
                       </a:extLst>
                     </a:blip>
-                    <a:srcRect/>
                     <a:stretch>
                       <a:fillRect/>
                     </a:stretch>
                   </pic:blipFill>
-                  <pic:spPr bwMode="auto">
+                  <pic:spPr>
                     <a:xfrm>
                       <a:off x="0" y="0"/>
-                      <a:ext cx="4371975" cy="5981700"/>
+                      <a:ext cx="5732145" cy="8103870"/>
                     </a:xfrm>
                     <a:prstGeom prst="rect">
                       <a:avLst/>
                     </a:prstGeom>
-                    <a:noFill/>
-                    <a:ln>
-                      <a:noFill/>
-                    </a:ln>
                   </pic:spPr>
                 </pic:pic>
               </a:graphicData>
@@ -7434,6 +7429,7 @@
           </wp:inline>
         </w:drawing>
       </w:r>
+      <w:bookmarkEnd w:id="7"/>
     </w:p>
     <w:sectPr>
       <w:headerReference w:type="default" r:id="rId12"/>
@@ -7901,7 +7897,7 @@
         </mc:Choice>
         <mc:Fallback>
           <w:pict>
-            <v:shape w14:anchorId="2965CC36" id="Freeform 1" o:spid="_x0000_s1026" style="position:absolute;margin-left:0;margin-top:.75pt;width:93.15pt;height:814.5pt;flip:x;z-index:251659264;visibility:visible;mso-wrap-style:square;mso-width-percent:0;mso-height-percent:0;mso-wrap-distance-left:9pt;mso-wrap-distance-top:0;mso-wrap-distance-right:9pt;mso-wrap-distance-bottom:0;mso-position-horizontal:absolute;mso-position-horizontal-relative:page;mso-position-vertical:absolute;mso-position-vertical-relative:page;mso-width-percent:0;mso-height-percent:0;mso-width-relative:page;mso-height-relative:page;v-text-anchor:top" coordsize="502,3168" o:gfxdata="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" path="m502,c93,,93,,93,,146,383,323,1900,,3168v502,,502,,502,l502,xe" fillcolor="#8db3e2" stroked="f" strokecolor="#212120">
+            <v:shape w14:anchorId="33ECFA6D" id="Freeform 1" o:spid="_x0000_s1026" style="position:absolute;margin-left:0;margin-top:.75pt;width:93.15pt;height:814.5pt;flip:x;z-index:251659264;visibility:visible;mso-wrap-style:square;mso-width-percent:0;mso-height-percent:0;mso-wrap-distance-left:9pt;mso-wrap-distance-top:0;mso-wrap-distance-right:9pt;mso-wrap-distance-bottom:0;mso-position-horizontal:absolute;mso-position-horizontal-relative:page;mso-position-vertical:absolute;mso-position-vertical-relative:page;mso-width-percent:0;mso-height-percent:0;mso-width-relative:page;mso-height-relative:page;v-text-anchor:top" coordsize="502,3168" o:gfxdata="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" path="m502,c93,,93,,93,,146,383,323,1900,,3168v502,,502,,502,l502,xe" fillcolor="#8db3e2" stroked="f" strokecolor="#212120">
               <v:fill color2="#1f497d" rotate="t" focus="100%" type="gradient"/>
               <v:shadow color="#8c8682"/>
               <v:path arrowok="t" o:connecttype="custom" o:connectlocs="1183005,0;219162,0;0,10344150;1183005,10344150;1183005,0" o:connectangles="0,0,0,0,0"/>
@@ -12608,7 +12604,7 @@
 </file>
 
 <file path=customXml/itemProps1.xml><?xml version="1.0" encoding="utf-8"?>
-<ds:datastoreItem xmlns:ds="http://schemas.openxmlformats.org/officeDocument/2006/customXml" ds:itemID="{905E4386-E30A-46C3-BB4A-5A58CA5ECD71}">
+<ds:datastoreItem xmlns:ds="http://schemas.openxmlformats.org/officeDocument/2006/customXml" ds:itemID="{2C1B2D0C-715C-4514-B9B3-09B277531D97}">
   <ds:schemaRefs>
     <ds:schemaRef ds:uri="http://schemas.openxmlformats.org/officeDocument/2006/bibliography"/>
   </ds:schemaRefs>

</xml_diff>